<commit_message>
Correcciones hechas a documento de reto 2.
</commit_message>
<xml_diff>
--- a/Retos/Reto 2/Documento Reto 2.docx
+++ b/Retos/Reto 2/Documento Reto 2.docx
@@ -35,7 +35,21 @@
         <w:rPr>
           <w:lang w:val="es-CO"/>
         </w:rPr>
-        <w:t>Santiago Andrés Caroprese Hidalgo</w:t>
+        <w:t xml:space="preserve">Santiago Andrés </w:t>
+      </w:r>
+      <w:proofErr w:type="spellStart"/>
+      <w:r>
+        <w:rPr>
+          <w:lang w:val="es-CO"/>
+        </w:rPr>
+        <w:t>Caroprese</w:t>
+      </w:r>
+      <w:proofErr w:type="spellEnd"/>
+      <w:r>
+        <w:rPr>
+          <w:lang w:val="es-CO"/>
+        </w:rPr>
+        <w:t xml:space="preserve"> Hidalgo</w:t>
       </w:r>
       <w:r>
         <w:rPr>
@@ -156,7 +170,55 @@
           <w:b/>
           <w:lang w:val="es-CO"/>
         </w:rPr>
-        <w:t>Resumen: En el presente documento se describe la aplicación de métodos de interpolación a partir de los datos registrados por estaciones climáticas para obtener temperaturas en instantes de tiempo ausentes en la muestra y para interpolar los datos de un punto geográfico a partir de sus estaciones cercanas. Se encontró que los métodos de Lagrange, Lagrange baricéntrico y Newton no funcionan correctamente en este tipo de problemas por la gran cantidad de datos involucrados, por lo que resulta necesario utilizar un enfoque “por partes” como spline cúbico o interpolación cúbica de Hermite por partes, entre los cuales el segundo presentó mejores resultados. En cuanto a la interpolación a partir de estaciones cercanas, se utilizó el método IDW, para el cual se encontró que el valor óptimo del parámetro potencia es menor que el usado normalmente, por lo que se concluyó que este puede depender en gran medida de las características del área geográfica analizada.</w:t>
+        <w:t xml:space="preserve">Resumen: En el presente documento se describe la aplicación de métodos de interpolación a partir de los datos registrados por estaciones climáticas para obtener temperaturas en instantes de tiempo ausentes en la muestra y para interpolar los datos de un punto geográfico a partir de sus estaciones cercanas. Se encontró que los métodos de Lagrange, Lagrange </w:t>
+      </w:r>
+      <w:proofErr w:type="spellStart"/>
+      <w:r>
+        <w:rPr>
+          <w:b/>
+          <w:lang w:val="es-CO"/>
+        </w:rPr>
+        <w:t>baricéntrico</w:t>
+      </w:r>
+      <w:proofErr w:type="spellEnd"/>
+      <w:r>
+        <w:rPr>
+          <w:b/>
+          <w:lang w:val="es-CO"/>
+        </w:rPr>
+        <w:t xml:space="preserve"> y Newton no funcionan correctamente en este tipo de problemas por la gran cantidad de datos involucrados, por lo que resulta necesario utilizar un enfoque “por partes” como </w:t>
+      </w:r>
+      <w:proofErr w:type="spellStart"/>
+      <w:r>
+        <w:rPr>
+          <w:b/>
+          <w:lang w:val="es-CO"/>
+        </w:rPr>
+        <w:t>spline</w:t>
+      </w:r>
+      <w:proofErr w:type="spellEnd"/>
+      <w:r>
+        <w:rPr>
+          <w:b/>
+          <w:lang w:val="es-CO"/>
+        </w:rPr>
+        <w:t xml:space="preserve"> cúbico o interpolación cúbica de </w:t>
+      </w:r>
+      <w:proofErr w:type="spellStart"/>
+      <w:r>
+        <w:rPr>
+          <w:b/>
+          <w:lang w:val="es-CO"/>
+        </w:rPr>
+        <w:t>Hermite</w:t>
+      </w:r>
+      <w:proofErr w:type="spellEnd"/>
+      <w:r>
+        <w:rPr>
+          <w:b/>
+          <w:lang w:val="es-CO"/>
+        </w:rPr>
+        <w:t xml:space="preserve"> por partes, entre los cuales el segundo presentó mejores resultados. En cuanto a la interpolación a partir de estaciones cercanas, se utilizó el método IDW, para el cual se encontró que el valor óptimo del parámetro potencia es menor que el usado normalmente, por lo que se concluyó que este puede depender en gran medida de las características del área geográfica analizada.</w:t>
       </w:r>
     </w:p>
     <w:p>
@@ -227,6 +289,7 @@
           </w:placeholder>
           <w:citation/>
         </w:sdtPr>
+        <w:sdtEndPr/>
         <w:sdtContent>
           <w:r>
             <w:rPr>
@@ -405,11 +468,26 @@
         </w:rPr>
         <w:t>1</w:t>
       </w:r>
-      <w:r>
-        <w:rPr>
-          <w:lang w:val="es-CO"/>
-        </w:rPr>
-        <w:t>),…, (x</w:t>
+      <w:proofErr w:type="gramStart"/>
+      <w:r>
+        <w:rPr>
+          <w:lang w:val="es-CO"/>
+        </w:rPr>
+        <w:t>),…</w:t>
+      </w:r>
+      <w:proofErr w:type="gramEnd"/>
+      <w:r>
+        <w:rPr>
+          <w:lang w:val="es-CO"/>
+        </w:rPr>
+        <w:t>, (</w:t>
+      </w:r>
+      <w:proofErr w:type="spellStart"/>
+      <w:r>
+        <w:rPr>
+          <w:lang w:val="es-CO"/>
+        </w:rPr>
+        <w:t>x</w:t>
       </w:r>
       <w:r>
         <w:rPr>
@@ -418,6 +496,7 @@
         </w:rPr>
         <w:t>n</w:t>
       </w:r>
+      <w:proofErr w:type="spellEnd"/>
       <w:r>
         <w:rPr>
           <w:lang w:val="es-CO"/>
@@ -430,6 +509,7 @@
         </w:rPr>
         <w:t xml:space="preserve"> </w:t>
       </w:r>
+      <w:proofErr w:type="spellStart"/>
       <w:r>
         <w:rPr>
           <w:lang w:val="es-CO"/>
@@ -443,6 +523,7 @@
         </w:rPr>
         <w:t>n</w:t>
       </w:r>
+      <w:proofErr w:type="spellEnd"/>
       <w:r>
         <w:rPr>
           <w:lang w:val="es-CO"/>
@@ -477,20 +558,36 @@
           <w:shd w:val="clear" w:color="auto" w:fill="FFFFFF"/>
           <w:lang w:val="es-CO"/>
         </w:rPr>
-        <w:t>1, 2,…</w:t>
-      </w:r>
+        <w:t xml:space="preserve">1, </w:t>
+      </w:r>
+      <w:proofErr w:type="gramStart"/>
       <w:r>
         <w:rPr>
           <w:shd w:val="clear" w:color="auto" w:fill="FFFFFF"/>
           <w:lang w:val="es-CO"/>
         </w:rPr>
+        <w:t>2,…</w:t>
+      </w:r>
+      <w:proofErr w:type="gramEnd"/>
+      <w:r>
+        <w:rPr>
+          <w:shd w:val="clear" w:color="auto" w:fill="FFFFFF"/>
+          <w:lang w:val="es-CO"/>
+        </w:rPr>
         <w:t>,n. una función</w:t>
       </w:r>
       <w:r>
         <w:rPr>
           <w:lang w:val="es-CO"/>
         </w:rPr>
-        <w:t xml:space="preserve"> L</w:t>
+        <w:t xml:space="preserve"> </w:t>
+      </w:r>
+      <w:proofErr w:type="spellStart"/>
+      <w:r>
+        <w:rPr>
+          <w:lang w:val="es-CO"/>
+        </w:rPr>
+        <w:t>L</w:t>
       </w:r>
       <w:r>
         <w:rPr>
@@ -499,6 +596,7 @@
         </w:rPr>
         <w:t>k</w:t>
       </w:r>
+      <w:proofErr w:type="spellEnd"/>
       <w:r>
         <w:rPr>
           <w:lang w:val="es-CO"/>
@@ -512,6 +610,7 @@
         </w:rPr>
         <w:t xml:space="preserve"> llamada la base de Lagrange, con la propiedad que </w:t>
       </w:r>
+      <w:proofErr w:type="spellStart"/>
       <w:r>
         <w:rPr>
           <w:lang w:val="es-CO"/>
@@ -525,6 +624,7 @@
         </w:rPr>
         <w:t>k</w:t>
       </w:r>
+      <w:proofErr w:type="spellEnd"/>
       <w:r>
         <w:rPr>
           <w:lang w:val="es-CO"/>
@@ -549,7 +649,35 @@
           <w:shd w:val="clear" w:color="auto" w:fill="FFFFFF"/>
           <w:lang w:val="es-CO"/>
         </w:rPr>
-        <w:t xml:space="preserve">es 1 cuando i=k y 0 cuando no, por lo cual está definida como </w:t>
+        <w:t>es 1 cuando i=</w:t>
+      </w:r>
+      <w:r>
+        <w:rPr>
+          <w:shd w:val="clear" w:color="auto" w:fill="FFFFFF"/>
+          <w:lang w:val="es-CO"/>
+        </w:rPr>
+        <w:t xml:space="preserve">k </w:t>
+      </w:r>
+      <w:r>
+        <w:rPr>
+          <w:shd w:val="clear" w:color="auto" w:fill="FFFFFF"/>
+          <w:lang w:val="es-CO"/>
+        </w:rPr>
+        <w:t>y 0 cuando no</w:t>
+      </w:r>
+      <w:r>
+        <w:rPr>
+          <w:shd w:val="clear" w:color="auto" w:fill="FFFFFF"/>
+          <w:lang w:val="es-CO"/>
+        </w:rPr>
+        <w:t>,</w:t>
+      </w:r>
+      <w:r>
+        <w:rPr>
+          <w:shd w:val="clear" w:color="auto" w:fill="FFFFFF"/>
+          <w:lang w:val="es-CO"/>
+        </w:rPr>
+        <w:t xml:space="preserve"> por lo cual está definida como </w:t>
       </w:r>
       <w:sdt>
         <w:sdtPr>
@@ -560,6 +688,7 @@
           <w:id w:val="703448909"/>
           <w:citation/>
         </w:sdtPr>
+        <w:sdtEndPr/>
         <w:sdtContent>
           <w:r>
             <w:rPr>
@@ -994,7 +1123,7 @@
           <w:shd w:val="clear" w:color="auto" w:fill="FFFFFF"/>
           <w:lang w:val="es-CO"/>
         </w:rPr>
-        <w:t>p(x) está definido por:</w:t>
+        <w:t>con el polinomio definido por:</w:t>
       </w:r>
     </w:p>
     <w:p>
@@ -1354,7 +1483,39 @@
           <w:shd w:val="clear" w:color="auto" w:fill="FFFFFF"/>
           <w:lang w:val="es-CO"/>
         </w:rPr>
-        <w:t xml:space="preserve">Existe otra versión del método de Lagrange, llamada Lagrange baricéntrico. Usando el concepto de peso baricéntrico, dado por la fórmula </w:t>
+        <w:t xml:space="preserve">Existe otra versión del método de Lagrange, llamada Lagrange </w:t>
+      </w:r>
+      <w:proofErr w:type="spellStart"/>
+      <w:r>
+        <w:rPr>
+          <w:shd w:val="clear" w:color="auto" w:fill="FFFFFF"/>
+          <w:lang w:val="es-CO"/>
+        </w:rPr>
+        <w:t>baricéntrico</w:t>
+      </w:r>
+      <w:proofErr w:type="spellEnd"/>
+      <w:r>
+        <w:rPr>
+          <w:shd w:val="clear" w:color="auto" w:fill="FFFFFF"/>
+          <w:lang w:val="es-CO"/>
+        </w:rPr>
+        <w:t xml:space="preserve">. Usando el concepto de peso </w:t>
+      </w:r>
+      <w:proofErr w:type="spellStart"/>
+      <w:r>
+        <w:rPr>
+          <w:shd w:val="clear" w:color="auto" w:fill="FFFFFF"/>
+          <w:lang w:val="es-CO"/>
+        </w:rPr>
+        <w:t>baricéntrico</w:t>
+      </w:r>
+      <w:proofErr w:type="spellEnd"/>
+      <w:r>
+        <w:rPr>
+          <w:shd w:val="clear" w:color="auto" w:fill="FFFFFF"/>
+          <w:lang w:val="es-CO"/>
+        </w:rPr>
+        <w:t xml:space="preserve">, dado por la fórmula </w:t>
       </w:r>
       <w:sdt>
         <w:sdtPr>
@@ -1365,6 +1526,7 @@
           <w:id w:val="-1916388928"/>
           <w:citation/>
         </w:sdtPr>
+        <w:sdtEndPr/>
         <w:sdtContent>
           <w:r>
             <w:rPr>
@@ -1601,7 +1763,23 @@
           <w:shd w:val="clear" w:color="auto" w:fill="FFFFFF"/>
           <w:lang w:val="es-CO"/>
         </w:rPr>
-        <w:t xml:space="preserve">Con lo que luego se obtendría la función de Lagrange baricéntrico que determina el polinomio </w:t>
+        <w:t xml:space="preserve">Con lo que luego se obtendría la función de Lagrange </w:t>
+      </w:r>
+      <w:proofErr w:type="spellStart"/>
+      <w:r>
+        <w:rPr>
+          <w:shd w:val="clear" w:color="auto" w:fill="FFFFFF"/>
+          <w:lang w:val="es-CO"/>
+        </w:rPr>
+        <w:t>baricéntrico</w:t>
+      </w:r>
+      <w:proofErr w:type="spellEnd"/>
+      <w:r>
+        <w:rPr>
+          <w:shd w:val="clear" w:color="auto" w:fill="FFFFFF"/>
+          <w:lang w:val="es-CO"/>
+        </w:rPr>
+        <w:t xml:space="preserve"> que determina el polinomio </w:t>
       </w:r>
       <w:sdt>
         <w:sdtPr>
@@ -1612,6 +1790,7 @@
           <w:id w:val="-375699400"/>
           <w:citation/>
         </w:sdtPr>
+        <w:sdtEndPr/>
         <w:sdtContent>
           <w:r>
             <w:rPr>
@@ -1989,7 +2168,39 @@
           <w:shd w:val="clear" w:color="auto" w:fill="FFFFFF"/>
           <w:lang w:val="es-CO"/>
         </w:rPr>
-        <w:t xml:space="preserve">La interpolación por spline cúbico usa el enfoque de aproximación polinómica "por partes". Este enfoque se basa en dividir el intervalo de aproximación en una colección de subintervalos y construir un polinomio en cada subintervalo. Los splines cúbicos hacen uso de polinomios cúbicos para cada subintervalo. Se necesitan al menos 4 puntos </w:t>
+        <w:t xml:space="preserve">La interpolación por </w:t>
+      </w:r>
+      <w:proofErr w:type="spellStart"/>
+      <w:r>
+        <w:rPr>
+          <w:shd w:val="clear" w:color="auto" w:fill="FFFFFF"/>
+          <w:lang w:val="es-CO"/>
+        </w:rPr>
+        <w:t>spline</w:t>
+      </w:r>
+      <w:proofErr w:type="spellEnd"/>
+      <w:r>
+        <w:rPr>
+          <w:shd w:val="clear" w:color="auto" w:fill="FFFFFF"/>
+          <w:lang w:val="es-CO"/>
+        </w:rPr>
+        <w:t xml:space="preserve"> cúbico usa el enfoque de aproximación polinómica "por partes". Este enfoque se basa en dividir el intervalo de aproximación en una colección de subintervalos y construir un polinomio en cada subintervalo. Los </w:t>
+      </w:r>
+      <w:proofErr w:type="spellStart"/>
+      <w:r>
+        <w:rPr>
+          <w:shd w:val="clear" w:color="auto" w:fill="FFFFFF"/>
+          <w:lang w:val="es-CO"/>
+        </w:rPr>
+        <w:t>splines</w:t>
+      </w:r>
+      <w:proofErr w:type="spellEnd"/>
+      <w:r>
+        <w:rPr>
+          <w:shd w:val="clear" w:color="auto" w:fill="FFFFFF"/>
+          <w:lang w:val="es-CO"/>
+        </w:rPr>
+        <w:t xml:space="preserve"> cúbicos hacen uso de polinomios cúbicos para cada subintervalo. Se necesitan al menos 4 puntos </w:t>
       </w:r>
       <w:sdt>
         <w:sdtPr>
@@ -2000,6 +2211,7 @@
           <w:id w:val="-108975470"/>
           <w:citation/>
         </w:sdtPr>
+        <w:sdtEndPr/>
         <w:sdtContent>
           <w:r>
             <w:rPr>
@@ -2060,7 +2272,23 @@
           <w:shd w:val="clear" w:color="auto" w:fill="FFFFFF"/>
           <w:lang w:val="es-CO"/>
         </w:rPr>
-        <w:t>Un spline cúbico es una función compuesta por polinomios cúbicos en m subintervalos:</w:t>
+        <w:t xml:space="preserve">Un </w:t>
+      </w:r>
+      <w:proofErr w:type="spellStart"/>
+      <w:r>
+        <w:rPr>
+          <w:shd w:val="clear" w:color="auto" w:fill="FFFFFF"/>
+          <w:lang w:val="es-CO"/>
+        </w:rPr>
+        <w:t>spline</w:t>
+      </w:r>
+      <w:proofErr w:type="spellEnd"/>
+      <w:r>
+        <w:rPr>
+          <w:shd w:val="clear" w:color="auto" w:fill="FFFFFF"/>
+          <w:lang w:val="es-CO"/>
+        </w:rPr>
+        <w:t xml:space="preserve"> cúbico es una función compuesta por polinomios cúbicos en m subintervalos:</w:t>
       </w:r>
     </w:p>
     <w:p>
@@ -2133,7 +2361,23 @@
           <w:shd w:val="clear" w:color="auto" w:fill="FFFFFF"/>
           <w:lang w:val="es-CO"/>
         </w:rPr>
-        <w:t xml:space="preserve">Una función spline cúbico f(x), debe cumplir las siguientes condiciones </w:t>
+        <w:t xml:space="preserve">Una función </w:t>
+      </w:r>
+      <w:proofErr w:type="spellStart"/>
+      <w:r>
+        <w:rPr>
+          <w:shd w:val="clear" w:color="auto" w:fill="FFFFFF"/>
+          <w:lang w:val="es-CO"/>
+        </w:rPr>
+        <w:t>spline</w:t>
+      </w:r>
+      <w:proofErr w:type="spellEnd"/>
+      <w:r>
+        <w:rPr>
+          <w:shd w:val="clear" w:color="auto" w:fill="FFFFFF"/>
+          <w:lang w:val="es-CO"/>
+        </w:rPr>
+        <w:t xml:space="preserve"> cúbico f(x), debe cumplir las siguientes condiciones </w:t>
       </w:r>
       <w:sdt>
         <w:sdtPr>
@@ -2144,6 +2388,7 @@
           <w:id w:val="345219776"/>
           <w:citation/>
         </w:sdtPr>
+        <w:sdtEndPr/>
         <w:sdtContent>
           <w:r>
             <w:rPr>
@@ -2238,6 +2483,7 @@
         </w:rPr>
         <w:t>[</w:t>
       </w:r>
+      <w:proofErr w:type="gramStart"/>
       <w:r>
         <w:rPr>
           <w:lang w:val="es-CO"/>
@@ -2262,7 +2508,15 @@
           <w:vertAlign w:val="subscript"/>
           <w:lang w:val="es-CO"/>
         </w:rPr>
-        <w:t>i+1</w:t>
+        <w:t>i</w:t>
+      </w:r>
+      <w:proofErr w:type="gramEnd"/>
+      <w:r>
+        <w:rPr>
+          <w:vertAlign w:val="subscript"/>
+          <w:lang w:val="es-CO"/>
+        </w:rPr>
+        <w:t>+1</w:t>
       </w:r>
       <w:r>
         <w:rPr>
@@ -2336,8 +2590,8 @@
       <w:pPr>
         <w:pStyle w:val="Prrafodelista"/>
         <w:numPr>
-          <w:ilvl w:val="1"/>
-          <w:numId w:val="25"/>
+          <w:ilvl w:val="0"/>
+          <w:numId w:val="28"/>
         </w:numPr>
         <w:jc w:val="both"/>
         <w:rPr>
@@ -2364,17 +2618,9 @@
           <w:vertAlign w:val="subscript"/>
           <w:lang w:val="it-IT"/>
         </w:rPr>
-        <w:t>i-1,i</w:t>
-      </w:r>
-      <w:r>
-        <w:rPr>
-          <w:rFonts w:ascii="Times New Roman" w:hAnsi="Times New Roman" w:cs="Times New Roman"/>
-          <w:sz w:val="24"/>
-          <w:szCs w:val="24"/>
-          <w:lang w:val="it-IT"/>
-        </w:rPr>
-        <w:t>(x</w:t>
-      </w:r>
+        <w:t>i-</w:t>
+      </w:r>
+      <w:proofErr w:type="gramStart"/>
       <w:r>
         <w:rPr>
           <w:rFonts w:ascii="Times New Roman" w:hAnsi="Times New Roman" w:cs="Times New Roman"/>
@@ -2383,8 +2629,9 @@
           <w:vertAlign w:val="subscript"/>
           <w:lang w:val="it-IT"/>
         </w:rPr>
-        <w:t>i</w:t>
-      </w:r>
+        <w:t>1,i</w:t>
+      </w:r>
+      <w:proofErr w:type="gramEnd"/>
       <w:r>
         <w:rPr>
           <w:rFonts w:ascii="Times New Roman" w:hAnsi="Times New Roman" w:cs="Times New Roman"/>
@@ -2392,7 +2639,7 @@
           <w:szCs w:val="24"/>
           <w:lang w:val="it-IT"/>
         </w:rPr>
-        <w:t>) = f</w:t>
+        <w:t>(x</w:t>
       </w:r>
       <w:r>
         <w:rPr>
@@ -2411,7 +2658,7 @@
           <w:szCs w:val="24"/>
           <w:lang w:val="it-IT"/>
         </w:rPr>
-        <w:t>,</w:t>
+        <w:t>) = f</w:t>
       </w:r>
       <w:r>
         <w:rPr>
@@ -2421,7 +2668,7 @@
           <w:vertAlign w:val="subscript"/>
           <w:lang w:val="it-IT"/>
         </w:rPr>
-        <w:t>i+1</w:t>
+        <w:t>i</w:t>
       </w:r>
       <w:r>
         <w:rPr>
@@ -2430,7 +2677,7 @@
           <w:szCs w:val="24"/>
           <w:lang w:val="it-IT"/>
         </w:rPr>
-        <w:t>(x</w:t>
+        <w:t>,</w:t>
       </w:r>
       <w:r>
         <w:rPr>
@@ -2440,7 +2687,7 @@
           <w:vertAlign w:val="subscript"/>
           <w:lang w:val="it-IT"/>
         </w:rPr>
-        <w:t>i</w:t>
+        <w:t>i+1</w:t>
       </w:r>
       <w:r>
         <w:rPr>
@@ -2449,32 +2696,7 @@
           <w:szCs w:val="24"/>
           <w:lang w:val="it-IT"/>
         </w:rPr>
-        <w:t>)</w:t>
-      </w:r>
-    </w:p>
-    <w:p>
-      <w:pPr>
-        <w:pStyle w:val="Prrafodelista"/>
-        <w:numPr>
-          <w:ilvl w:val="1"/>
-          <w:numId w:val="25"/>
-        </w:numPr>
-        <w:jc w:val="both"/>
-        <w:rPr>
-          <w:rFonts w:ascii="Times New Roman" w:hAnsi="Times New Roman" w:cs="Times New Roman"/>
-          <w:sz w:val="24"/>
-          <w:szCs w:val="24"/>
-          <w:lang w:val="it-IT"/>
-        </w:rPr>
-      </w:pPr>
-      <w:r>
-        <w:rPr>
-          <w:rFonts w:ascii="Times New Roman" w:hAnsi="Times New Roman" w:cs="Times New Roman"/>
-          <w:sz w:val="24"/>
-          <w:szCs w:val="24"/>
-          <w:lang w:val="it-IT"/>
-        </w:rPr>
-        <w:t xml:space="preserve">f’ </w:t>
+        <w:t>(x</w:t>
       </w:r>
       <w:r>
         <w:rPr>
@@ -2484,7 +2706,7 @@
           <w:vertAlign w:val="subscript"/>
           <w:lang w:val="it-IT"/>
         </w:rPr>
-        <w:t>i-1,i</w:t>
+        <w:t>i</w:t>
       </w:r>
       <w:r>
         <w:rPr>
@@ -2493,7 +2715,32 @@
           <w:szCs w:val="24"/>
           <w:lang w:val="it-IT"/>
         </w:rPr>
-        <w:t>(x</w:t>
+        <w:t>)</w:t>
+      </w:r>
+    </w:p>
+    <w:p>
+      <w:pPr>
+        <w:pStyle w:val="Prrafodelista"/>
+        <w:numPr>
+          <w:ilvl w:val="0"/>
+          <w:numId w:val="28"/>
+        </w:numPr>
+        <w:jc w:val="both"/>
+        <w:rPr>
+          <w:rFonts w:ascii="Times New Roman" w:hAnsi="Times New Roman" w:cs="Times New Roman"/>
+          <w:sz w:val="24"/>
+          <w:szCs w:val="24"/>
+          <w:lang w:val="it-IT"/>
+        </w:rPr>
+      </w:pPr>
+      <w:r>
+        <w:rPr>
+          <w:rFonts w:ascii="Times New Roman" w:hAnsi="Times New Roman" w:cs="Times New Roman"/>
+          <w:sz w:val="24"/>
+          <w:szCs w:val="24"/>
+          <w:lang w:val="it-IT"/>
+        </w:rPr>
+        <w:t xml:space="preserve">f’ </w:t>
       </w:r>
       <w:r>
         <w:rPr>
@@ -2503,17 +2750,9 @@
           <w:vertAlign w:val="subscript"/>
           <w:lang w:val="it-IT"/>
         </w:rPr>
-        <w:t>i</w:t>
-      </w:r>
-      <w:r>
-        <w:rPr>
-          <w:rFonts w:ascii="Times New Roman" w:hAnsi="Times New Roman" w:cs="Times New Roman"/>
-          <w:sz w:val="24"/>
-          <w:szCs w:val="24"/>
-          <w:lang w:val="it-IT"/>
-        </w:rPr>
-        <w:t xml:space="preserve">) = f’ </w:t>
-      </w:r>
+        <w:t>i-</w:t>
+      </w:r>
+      <w:proofErr w:type="gramStart"/>
       <w:r>
         <w:rPr>
           <w:rFonts w:ascii="Times New Roman" w:hAnsi="Times New Roman" w:cs="Times New Roman"/>
@@ -2522,8 +2761,9 @@
           <w:vertAlign w:val="subscript"/>
           <w:lang w:val="it-IT"/>
         </w:rPr>
-        <w:t>i</w:t>
-      </w:r>
+        <w:t>1,i</w:t>
+      </w:r>
+      <w:proofErr w:type="gramEnd"/>
       <w:r>
         <w:rPr>
           <w:rFonts w:ascii="Times New Roman" w:hAnsi="Times New Roman" w:cs="Times New Roman"/>
@@ -2531,7 +2771,7 @@
           <w:szCs w:val="24"/>
           <w:lang w:val="it-IT"/>
         </w:rPr>
-        <w:t>,</w:t>
+        <w:t>(x</w:t>
       </w:r>
       <w:r>
         <w:rPr>
@@ -2541,7 +2781,7 @@
           <w:vertAlign w:val="subscript"/>
           <w:lang w:val="it-IT"/>
         </w:rPr>
-        <w:t>i+1</w:t>
+        <w:t>i</w:t>
       </w:r>
       <w:r>
         <w:rPr>
@@ -2550,7 +2790,7 @@
           <w:szCs w:val="24"/>
           <w:lang w:val="it-IT"/>
         </w:rPr>
-        <w:t>(x</w:t>
+        <w:t xml:space="preserve">) = f’ </w:t>
       </w:r>
       <w:r>
         <w:rPr>
@@ -2569,32 +2809,7 @@
           <w:szCs w:val="24"/>
           <w:lang w:val="it-IT"/>
         </w:rPr>
-        <w:t>)</w:t>
-      </w:r>
-    </w:p>
-    <w:p>
-      <w:pPr>
-        <w:pStyle w:val="Prrafodelista"/>
-        <w:numPr>
-          <w:ilvl w:val="1"/>
-          <w:numId w:val="25"/>
-        </w:numPr>
-        <w:jc w:val="both"/>
-        <w:rPr>
-          <w:rFonts w:ascii="Times New Roman" w:hAnsi="Times New Roman" w:cs="Times New Roman"/>
-          <w:sz w:val="24"/>
-          <w:szCs w:val="24"/>
-          <w:lang w:val="it-IT"/>
-        </w:rPr>
-      </w:pPr>
-      <w:r>
-        <w:rPr>
-          <w:rFonts w:ascii="Times New Roman" w:hAnsi="Times New Roman" w:cs="Times New Roman"/>
-          <w:sz w:val="24"/>
-          <w:szCs w:val="24"/>
-          <w:lang w:val="it-IT"/>
-        </w:rPr>
-        <w:t xml:space="preserve">f’’ </w:t>
+        <w:t>,</w:t>
       </w:r>
       <w:r>
         <w:rPr>
@@ -2604,7 +2819,7 @@
           <w:vertAlign w:val="subscript"/>
           <w:lang w:val="it-IT"/>
         </w:rPr>
-        <w:t>i-1,i</w:t>
+        <w:t>i+1</w:t>
       </w:r>
       <w:r>
         <w:rPr>
@@ -2632,7 +2847,32 @@
           <w:szCs w:val="24"/>
           <w:lang w:val="it-IT"/>
         </w:rPr>
-        <w:t xml:space="preserve">) = f’’ </w:t>
+        <w:t>)</w:t>
+      </w:r>
+    </w:p>
+    <w:p>
+      <w:pPr>
+        <w:pStyle w:val="Prrafodelista"/>
+        <w:numPr>
+          <w:ilvl w:val="0"/>
+          <w:numId w:val="28"/>
+        </w:numPr>
+        <w:jc w:val="both"/>
+        <w:rPr>
+          <w:rFonts w:ascii="Times New Roman" w:hAnsi="Times New Roman" w:cs="Times New Roman"/>
+          <w:sz w:val="24"/>
+          <w:szCs w:val="24"/>
+          <w:lang w:val="it-IT"/>
+        </w:rPr>
+      </w:pPr>
+      <w:r>
+        <w:rPr>
+          <w:rFonts w:ascii="Times New Roman" w:hAnsi="Times New Roman" w:cs="Times New Roman"/>
+          <w:sz w:val="24"/>
+          <w:szCs w:val="24"/>
+          <w:lang w:val="it-IT"/>
+        </w:rPr>
+        <w:t xml:space="preserve">f’’ </w:t>
       </w:r>
       <w:r>
         <w:rPr>
@@ -2642,17 +2882,9 @@
           <w:vertAlign w:val="subscript"/>
           <w:lang w:val="it-IT"/>
         </w:rPr>
-        <w:t>i</w:t>
-      </w:r>
-      <w:r>
-        <w:rPr>
-          <w:rFonts w:ascii="Times New Roman" w:hAnsi="Times New Roman" w:cs="Times New Roman"/>
-          <w:sz w:val="24"/>
-          <w:szCs w:val="24"/>
-          <w:lang w:val="it-IT"/>
-        </w:rPr>
-        <w:t>,</w:t>
-      </w:r>
+        <w:t>i-</w:t>
+      </w:r>
+      <w:proofErr w:type="gramStart"/>
       <w:r>
         <w:rPr>
           <w:rFonts w:ascii="Times New Roman" w:hAnsi="Times New Roman" w:cs="Times New Roman"/>
@@ -2661,8 +2893,9 @@
           <w:vertAlign w:val="subscript"/>
           <w:lang w:val="it-IT"/>
         </w:rPr>
-        <w:t>i+1</w:t>
-      </w:r>
+        <w:t>1,i</w:t>
+      </w:r>
+      <w:proofErr w:type="gramEnd"/>
       <w:r>
         <w:rPr>
           <w:rFonts w:ascii="Times New Roman" w:hAnsi="Times New Roman" w:cs="Times New Roman"/>
@@ -2689,6 +2922,63 @@
           <w:szCs w:val="24"/>
           <w:lang w:val="it-IT"/>
         </w:rPr>
+        <w:t xml:space="preserve">) = f’’ </w:t>
+      </w:r>
+      <w:r>
+        <w:rPr>
+          <w:rFonts w:ascii="Times New Roman" w:hAnsi="Times New Roman" w:cs="Times New Roman"/>
+          <w:sz w:val="24"/>
+          <w:szCs w:val="24"/>
+          <w:vertAlign w:val="subscript"/>
+          <w:lang w:val="it-IT"/>
+        </w:rPr>
+        <w:t>i</w:t>
+      </w:r>
+      <w:r>
+        <w:rPr>
+          <w:rFonts w:ascii="Times New Roman" w:hAnsi="Times New Roman" w:cs="Times New Roman"/>
+          <w:sz w:val="24"/>
+          <w:szCs w:val="24"/>
+          <w:lang w:val="it-IT"/>
+        </w:rPr>
+        <w:t>,</w:t>
+      </w:r>
+      <w:r>
+        <w:rPr>
+          <w:rFonts w:ascii="Times New Roman" w:hAnsi="Times New Roman" w:cs="Times New Roman"/>
+          <w:sz w:val="24"/>
+          <w:szCs w:val="24"/>
+          <w:vertAlign w:val="subscript"/>
+          <w:lang w:val="it-IT"/>
+        </w:rPr>
+        <w:t>i+1</w:t>
+      </w:r>
+      <w:r>
+        <w:rPr>
+          <w:rFonts w:ascii="Times New Roman" w:hAnsi="Times New Roman" w:cs="Times New Roman"/>
+          <w:sz w:val="24"/>
+          <w:szCs w:val="24"/>
+          <w:lang w:val="it-IT"/>
+        </w:rPr>
+        <w:t>(x</w:t>
+      </w:r>
+      <w:r>
+        <w:rPr>
+          <w:rFonts w:ascii="Times New Roman" w:hAnsi="Times New Roman" w:cs="Times New Roman"/>
+          <w:sz w:val="24"/>
+          <w:szCs w:val="24"/>
+          <w:vertAlign w:val="subscript"/>
+          <w:lang w:val="it-IT"/>
+        </w:rPr>
+        <w:t>i</w:t>
+      </w:r>
+      <w:r>
+        <w:rPr>
+          <w:rFonts w:ascii="Times New Roman" w:hAnsi="Times New Roman" w:cs="Times New Roman"/>
+          <w:sz w:val="24"/>
+          <w:szCs w:val="24"/>
+          <w:lang w:val="it-IT"/>
+        </w:rPr>
         <w:t>)</w:t>
       </w:r>
     </w:p>
@@ -2705,13 +2995,29 @@
           <w:shd w:val="clear" w:color="auto" w:fill="FFFFFF"/>
           <w:lang w:val="es-CO"/>
         </w:rPr>
-        <w:t xml:space="preserve">En la interpolación cubica de Hermite por partes, también se </w:t>
-      </w:r>
+        <w:t xml:space="preserve">En la interpolación cubica de </w:t>
+      </w:r>
+      <w:proofErr w:type="spellStart"/>
       <w:r>
         <w:rPr>
           <w:shd w:val="clear" w:color="auto" w:fill="FFFFFF"/>
           <w:lang w:val="es-CO"/>
         </w:rPr>
+        <w:t>Hermite</w:t>
+      </w:r>
+      <w:proofErr w:type="spellEnd"/>
+      <w:r>
+        <w:rPr>
+          <w:shd w:val="clear" w:color="auto" w:fill="FFFFFF"/>
+          <w:lang w:val="es-CO"/>
+        </w:rPr>
+        <w:t xml:space="preserve"> por partes, también se </w:t>
+      </w:r>
+      <w:r>
+        <w:rPr>
+          <w:shd w:val="clear" w:color="auto" w:fill="FFFFFF"/>
+          <w:lang w:val="es-CO"/>
+        </w:rPr>
         <w:t>tiene</w:t>
       </w:r>
       <w:r>
@@ -2728,18 +3034,29 @@
         </w:rPr>
         <w:t xml:space="preserve"> [</w:t>
       </w:r>
+      <w:proofErr w:type="spellStart"/>
+      <w:proofErr w:type="gramStart"/>
       <w:r>
         <w:rPr>
           <w:shd w:val="clear" w:color="auto" w:fill="FFFFFF"/>
           <w:lang w:val="es-CO"/>
         </w:rPr>
-        <w:t>a,b]</w:t>
-      </w:r>
+        <w:t>a,b</w:t>
+      </w:r>
+      <w:proofErr w:type="spellEnd"/>
+      <w:proofErr w:type="gramEnd"/>
       <w:r>
         <w:rPr>
           <w:shd w:val="clear" w:color="auto" w:fill="FFFFFF"/>
           <w:lang w:val="es-CO"/>
         </w:rPr>
+        <w:t>]</w:t>
+      </w:r>
+      <w:r>
+        <w:rPr>
+          <w:shd w:val="clear" w:color="auto" w:fill="FFFFFF"/>
+          <w:lang w:val="es-CO"/>
+        </w:rPr>
         <w:t xml:space="preserve"> de </w:t>
       </w:r>
       <w:r>
@@ -2770,19 +3087,44 @@
         </w:rPr>
         <w:t xml:space="preserve"> por lo que también debe cumplir las condiciones de </w:t>
       </w:r>
+      <w:proofErr w:type="spellStart"/>
       <w:r>
         <w:rPr>
           <w:shd w:val="clear" w:color="auto" w:fill="FFFFFF"/>
           <w:lang w:val="es-CO"/>
         </w:rPr>
-        <w:t>spline cúbico</w:t>
-      </w:r>
+        <w:t>spline</w:t>
+      </w:r>
+      <w:proofErr w:type="spellEnd"/>
       <w:r>
         <w:rPr>
           <w:shd w:val="clear" w:color="auto" w:fill="FFFFFF"/>
           <w:lang w:val="es-CO"/>
         </w:rPr>
-        <w:t xml:space="preserve">, se diferencia de splines cúbicos en el sentido de que solo busca encajar las derivadas de primer orden en los puntos dados con los del intervalo antes y después. Su polinomio es representado por </w:t>
+        <w:t xml:space="preserve"> cúbico</w:t>
+      </w:r>
+      <w:r>
+        <w:rPr>
+          <w:shd w:val="clear" w:color="auto" w:fill="FFFFFF"/>
+          <w:lang w:val="es-CO"/>
+        </w:rPr>
+        <w:t xml:space="preserve">, se diferencia de </w:t>
+      </w:r>
+      <w:proofErr w:type="spellStart"/>
+      <w:r>
+        <w:rPr>
+          <w:shd w:val="clear" w:color="auto" w:fill="FFFFFF"/>
+          <w:lang w:val="es-CO"/>
+        </w:rPr>
+        <w:t>splines</w:t>
+      </w:r>
+      <w:proofErr w:type="spellEnd"/>
+      <w:r>
+        <w:rPr>
+          <w:shd w:val="clear" w:color="auto" w:fill="FFFFFF"/>
+          <w:lang w:val="es-CO"/>
+        </w:rPr>
+        <w:t xml:space="preserve"> cúbicos en el sentido de que solo busca encajar las derivadas de primer orden en los puntos dados con los del intervalo antes y después. Su polinomio es representado por </w:t>
       </w:r>
       <w:sdt>
         <w:sdtPr>
@@ -2793,6 +3135,7 @@
           <w:id w:val="-1117443760"/>
           <w:citation/>
         </w:sdtPr>
+        <w:sdtEndPr/>
         <w:sdtContent>
           <w:r>
             <w:rPr>
@@ -2909,7 +3252,23 @@
           <w:shd w:val="clear" w:color="auto" w:fill="FFFFFF"/>
           <w:lang w:val="es-CO"/>
         </w:rPr>
-        <w:t xml:space="preserve">Donde P0 es el punto inicial, P1 el punto final, m0 es la tangente inicial, m1 es la tangente final y h00, h10, h01, h11 son las funciones base de Hermite </w:t>
+        <w:t xml:space="preserve">Donde P0 es el punto inicial, P1 el punto final, m0 es la tangente inicial, m1 es la tangente final y h00, h10, h01, h11 son las funciones base de </w:t>
+      </w:r>
+      <w:proofErr w:type="spellStart"/>
+      <w:r>
+        <w:rPr>
+          <w:shd w:val="clear" w:color="auto" w:fill="FFFFFF"/>
+          <w:lang w:val="es-CO"/>
+        </w:rPr>
+        <w:t>Hermite</w:t>
+      </w:r>
+      <w:proofErr w:type="spellEnd"/>
+      <w:r>
+        <w:rPr>
+          <w:shd w:val="clear" w:color="auto" w:fill="FFFFFF"/>
+          <w:lang w:val="es-CO"/>
+        </w:rPr>
+        <w:t xml:space="preserve"> </w:t>
       </w:r>
       <w:sdt>
         <w:sdtPr>
@@ -2923,6 +3282,7 @@
           </w:placeholder>
           <w:citation/>
         </w:sdtPr>
+        <w:sdtEndPr/>
         <w:sdtContent>
           <w:r>
             <w:rPr>
@@ -3540,6 +3900,7 @@
           <w:id w:val="-588780732"/>
           <w:citation/>
         </w:sdtPr>
+        <w:sdtEndPr/>
         <w:sdtContent>
           <w:r>
             <w:rPr>
@@ -3861,6 +4222,7 @@
         </w:rPr>
         <w:t xml:space="preserve">En esta ecuación, u0 es la ubicación en la que se está realizando la estimación y </w:t>
       </w:r>
+      <w:proofErr w:type="spellStart"/>
       <w:r>
         <w:rPr>
           <w:lang w:val="es-CO"/>
@@ -3874,6 +4236,7 @@
         </w:rPr>
         <w:t>i</w:t>
       </w:r>
+      <w:proofErr w:type="spellEnd"/>
       <w:r>
         <w:rPr>
           <w:lang w:val="es-CO"/>
@@ -4020,6 +4383,7 @@
           <w:id w:val="-1983388719"/>
           <w:citation/>
         </w:sdtPr>
+        <w:sdtEndPr/>
         <w:sdtContent>
           <w:r>
             <w:rPr>
@@ -4288,6 +4652,7 @@
           <w:id w:val="-2031635372"/>
           <w:citation/>
         </w:sdtPr>
+        <w:sdtEndPr/>
         <w:sdtContent>
           <w:r>
             <w:rPr>
@@ -4362,7 +4727,21 @@
         <w:rPr>
           <w:lang w:val="es-CO"/>
         </w:rPr>
-        <w:t>En primer lugar, se llevó a cabo la interpolación de temperaturas a partir de una muestra. Para esto, se utilizaron 703 datos de temperatura interna (en ºC) tomados en diferentes instantes de tiempo en la estación Fortaleza UECE</w:t>
+        <w:t xml:space="preserve">En primer lugar, se llevó a cabo la interpolación de temperaturas a partir de una muestra. Para esto, se utilizaron 703 datos de temperatura interna (en </w:t>
+      </w:r>
+      <w:proofErr w:type="spellStart"/>
+      <w:r>
+        <w:rPr>
+          <w:lang w:val="es-CO"/>
+        </w:rPr>
+        <w:t>ºC</w:t>
+      </w:r>
+      <w:proofErr w:type="spellEnd"/>
+      <w:r>
+        <w:rPr>
+          <w:lang w:val="es-CO"/>
+        </w:rPr>
+        <w:t>) tomados en diferentes instantes de tiempo en la estación Fortaleza UECE</w:t>
       </w:r>
       <w:r>
         <w:rPr>
@@ -4374,7 +4753,61 @@
         <w:rPr>
           <w:lang w:val="es-CO"/>
         </w:rPr>
-        <w:t>, en el 2013. Los datos que se adaptaron para que iniciaran con t0=0, de tal manera que el tiempo fuera representado a través de una sola variable continua, ya que, inicialmente el tiempo se dividía en año, día y hora. La interpolación se realizó a partir de una muestra que representa el 80% de los datos con los que se cuenta, escogida de manera aleatoria. Una vez obtenido el polinomio interpolador, este se utilizó para interpolar los valores ausentes en la muestra, con el fin de comparar los valores interpolados con respecto a los reales, con el objetivo de calcular los errores correspondientes. Este proceso fue realizado utilizando diferentes métodos de interpolación: Lagrange, Lagrange baricéntrico, Newton, spline cúbico y Hermite cúbico por partes.</w:t>
+        <w:t xml:space="preserve">, en el 2013. Los datos que se adaptaron para que iniciaran con t0=0, de tal manera que el tiempo fuera representado a través de una sola variable continua, ya que, inicialmente el tiempo se dividía en año, día y hora. La interpolación se realizó a partir de una muestra que representa el 80% de los datos con los que se cuenta, escogida de manera aleatoria. Una vez obtenido el polinomio interpolador, este se utilizó para interpolar los valores ausentes en la muestra, con el fin de comparar los valores interpolados con respecto a los reales, </w:t>
+      </w:r>
+      <w:r>
+        <w:rPr>
+          <w:lang w:val="es-CO"/>
+        </w:rPr>
+        <w:t xml:space="preserve">buscando </w:t>
+      </w:r>
+      <w:r>
+        <w:rPr>
+          <w:lang w:val="es-CO"/>
+        </w:rPr>
+        <w:t xml:space="preserve">calcular los errores correspondientes. Este proceso fue realizado utilizando diferentes métodos de interpolación: Lagrange, Lagrange </w:t>
+      </w:r>
+      <w:proofErr w:type="spellStart"/>
+      <w:r>
+        <w:rPr>
+          <w:lang w:val="es-CO"/>
+        </w:rPr>
+        <w:t>baricéntrico</w:t>
+      </w:r>
+      <w:proofErr w:type="spellEnd"/>
+      <w:r>
+        <w:rPr>
+          <w:lang w:val="es-CO"/>
+        </w:rPr>
+        <w:t xml:space="preserve">, Newton, </w:t>
+      </w:r>
+      <w:proofErr w:type="spellStart"/>
+      <w:r>
+        <w:rPr>
+          <w:lang w:val="es-CO"/>
+        </w:rPr>
+        <w:t>spline</w:t>
+      </w:r>
+      <w:proofErr w:type="spellEnd"/>
+      <w:r>
+        <w:rPr>
+          <w:lang w:val="es-CO"/>
+        </w:rPr>
+        <w:t xml:space="preserve"> cúbico y </w:t>
+      </w:r>
+      <w:proofErr w:type="spellStart"/>
+      <w:r>
+        <w:rPr>
+          <w:lang w:val="es-CO"/>
+        </w:rPr>
+        <w:t>Hermite</w:t>
+      </w:r>
+      <w:proofErr w:type="spellEnd"/>
+      <w:r>
+        <w:rPr>
+          <w:lang w:val="es-CO"/>
+        </w:rPr>
+        <w:t xml:space="preserve"> cúbico por partes.</w:t>
       </w:r>
     </w:p>
     <w:p>
@@ -4388,7 +4821,149 @@
         <w:rPr>
           <w:lang w:val="es-CO"/>
         </w:rPr>
-        <w:t>En segundo lugar, se realizó la interpolación de datos de una estación a partir de estaciones cercanas. Para esto, se utilizaron los datos de temperatura correspondientes a tres estaciones (Itatira, Jati y Quixada) para interpolar los datos de la estación de Quixeramobin, a partir del método IDW. De las diferentes estaciones que se tenían para elegir, se eligieron estas tres, debido a que son las únicas que poseen los 720 datos de la temperatura interna en el intervalo utilizado. Se consideró que tener una mayor cantidad de datos para realizar la interpolación permitiría obtener mejores resultados más acertados. Los resultados de la interpolación fueron comparados con los datos reales de Quixeramobin con el objetivo de calcular el error y, a partir de esto, obtener el valor óptimo de p.</w:t>
+        <w:t>En segundo lugar, se realizó la interpolación de datos de una estación a partir de estaciones cercanas. Para esto, se utilizaron los datos de temperatura correspondientes a tres estaciones (</w:t>
+      </w:r>
+      <w:proofErr w:type="spellStart"/>
+      <w:r>
+        <w:rPr>
+          <w:lang w:val="es-CO"/>
+        </w:rPr>
+        <w:t>Itatira</w:t>
+      </w:r>
+      <w:proofErr w:type="spellEnd"/>
+      <w:r>
+        <w:rPr>
+          <w:lang w:val="es-CO"/>
+        </w:rPr>
+        <w:t xml:space="preserve">, </w:t>
+      </w:r>
+      <w:proofErr w:type="spellStart"/>
+      <w:r>
+        <w:rPr>
+          <w:lang w:val="es-CO"/>
+        </w:rPr>
+        <w:t>Jati</w:t>
+      </w:r>
+      <w:proofErr w:type="spellEnd"/>
+      <w:r>
+        <w:rPr>
+          <w:lang w:val="es-CO"/>
+        </w:rPr>
+        <w:t xml:space="preserve"> y </w:t>
+      </w:r>
+      <w:proofErr w:type="spellStart"/>
+      <w:r>
+        <w:rPr>
+          <w:lang w:val="es-CO"/>
+        </w:rPr>
+        <w:t>Quixada</w:t>
+      </w:r>
+      <w:proofErr w:type="spellEnd"/>
+      <w:r>
+        <w:rPr>
+          <w:lang w:val="es-CO"/>
+        </w:rPr>
+        <w:t xml:space="preserve">) para interpolar los datos de la estación de </w:t>
+      </w:r>
+      <w:proofErr w:type="spellStart"/>
+      <w:r>
+        <w:rPr>
+          <w:lang w:val="es-CO"/>
+        </w:rPr>
+        <w:t>Quixeramobin</w:t>
+      </w:r>
+      <w:proofErr w:type="spellEnd"/>
+      <w:r>
+        <w:rPr>
+          <w:lang w:val="es-CO"/>
+        </w:rPr>
+        <w:t xml:space="preserve">, a partir del método IDW. De las diferentes estaciones </w:t>
+      </w:r>
+      <w:r>
+        <w:rPr>
+          <w:lang w:val="es-CO"/>
+        </w:rPr>
+        <w:t>cuyas coordenadas eran conocidas</w:t>
+      </w:r>
+      <w:r>
+        <w:rPr>
+          <w:lang w:val="es-CO"/>
+        </w:rPr>
+        <w:t xml:space="preserve">, se </w:t>
+      </w:r>
+      <w:r>
+        <w:rPr>
+          <w:lang w:val="es-CO"/>
+        </w:rPr>
+        <w:t>escogieron</w:t>
+      </w:r>
+      <w:r>
+        <w:rPr>
+          <w:lang w:val="es-CO"/>
+        </w:rPr>
+        <w:t xml:space="preserve"> estas tres</w:t>
+      </w:r>
+      <w:r>
+        <w:rPr>
+          <w:lang w:val="es-CO"/>
+        </w:rPr>
+        <w:t xml:space="preserve"> para realizar la interpolación</w:t>
+      </w:r>
+      <w:r>
+        <w:rPr>
+          <w:lang w:val="es-CO"/>
+        </w:rPr>
+        <w:t>, debido a que son las únicas que poseen los 720 datos de la temperatura interna en el intervalo utilizado</w:t>
+      </w:r>
+      <w:r>
+        <w:rPr>
+          <w:lang w:val="es-CO"/>
+        </w:rPr>
+        <w:t xml:space="preserve"> y </w:t>
+      </w:r>
+      <w:r>
+        <w:rPr>
+          <w:lang w:val="es-CO"/>
+        </w:rPr>
+        <w:t xml:space="preserve">además </w:t>
+      </w:r>
+      <w:r>
+        <w:rPr>
+          <w:lang w:val="es-CO"/>
+        </w:rPr>
+        <w:t>rodean la estación cuya temperatura se busca interpolar</w:t>
+      </w:r>
+      <w:r>
+        <w:rPr>
+          <w:lang w:val="es-CO"/>
+        </w:rPr>
+        <w:t>.</w:t>
+      </w:r>
+      <w:r>
+        <w:rPr>
+          <w:lang w:val="es-CO"/>
+        </w:rPr>
+        <w:t xml:space="preserve"> </w:t>
+      </w:r>
+      <w:r>
+        <w:rPr>
+          <w:lang w:val="es-CO"/>
+        </w:rPr>
+        <w:t xml:space="preserve">Los resultados de la interpolación fueron comparados con los datos reales de </w:t>
+      </w:r>
+      <w:proofErr w:type="spellStart"/>
+      <w:r>
+        <w:rPr>
+          <w:lang w:val="es-CO"/>
+        </w:rPr>
+        <w:t>Quixeramobin</w:t>
+      </w:r>
+      <w:proofErr w:type="spellEnd"/>
+      <w:r>
+        <w:rPr>
+          <w:lang w:val="es-CO"/>
+        </w:rPr>
+        <w:t xml:space="preserve"> con el objetivo de calcular el error y, a partir de esto, obtener el valor óptimo de p.</w:t>
       </w:r>
     </w:p>
     <w:tbl>
@@ -4522,6 +5097,7 @@
                 <w:lang w:val="es-CO"/>
               </w:rPr>
             </w:pPr>
+            <w:proofErr w:type="spellStart"/>
             <w:r>
               <w:rPr>
                 <w:rFonts w:eastAsia="Calibri"/>
@@ -4532,6 +5108,7 @@
               </w:rPr>
               <w:t>Quixada</w:t>
             </w:r>
+            <w:proofErr w:type="spellEnd"/>
           </w:p>
         </w:tc>
         <w:tc>
@@ -4614,6 +5191,7 @@
                 <w:lang w:val="es-CO"/>
               </w:rPr>
             </w:pPr>
+            <w:proofErr w:type="spellStart"/>
             <w:r>
               <w:rPr>
                 <w:sz w:val="21"/>
@@ -4622,6 +5200,7 @@
               </w:rPr>
               <w:t>Jati</w:t>
             </w:r>
+            <w:proofErr w:type="spellEnd"/>
           </w:p>
         </w:tc>
         <w:tc>
@@ -4694,6 +5273,7 @@
                 <w:lang w:val="es-CO"/>
               </w:rPr>
             </w:pPr>
+            <w:proofErr w:type="spellStart"/>
             <w:r>
               <w:rPr>
                 <w:sz w:val="21"/>
@@ -4702,6 +5282,7 @@
               </w:rPr>
               <w:t>Itatira</w:t>
             </w:r>
+            <w:proofErr w:type="spellEnd"/>
           </w:p>
         </w:tc>
         <w:tc>
@@ -4777,6 +5358,7 @@
                 <w:lang w:val="es-CO"/>
               </w:rPr>
             </w:pPr>
+            <w:proofErr w:type="spellStart"/>
             <w:r>
               <w:rPr>
                 <w:sz w:val="20"/>
@@ -4785,6 +5367,7 @@
               </w:rPr>
               <w:t>Quixeramobim</w:t>
             </w:r>
+            <w:proofErr w:type="spellEnd"/>
           </w:p>
         </w:tc>
         <w:tc>
@@ -5157,7 +5740,21 @@
         <w:rPr>
           <w:lang w:val="es-CO"/>
         </w:rPr>
-        <w:t xml:space="preserve">Al utilizar el método de Lagrange baricéntrico se observó que no era posible interpolar los puntos ausentes a partir de los puntos de la muestra. Más adelante se explicará el análisis realizado al respecto. </w:t>
+        <w:t xml:space="preserve">Al utilizar el método de Lagrange </w:t>
+      </w:r>
+      <w:proofErr w:type="spellStart"/>
+      <w:r>
+        <w:rPr>
+          <w:lang w:val="es-CO"/>
+        </w:rPr>
+        <w:t>baricéntrico</w:t>
+      </w:r>
+      <w:proofErr w:type="spellEnd"/>
+      <w:r>
+        <w:rPr>
+          <w:lang w:val="es-CO"/>
+        </w:rPr>
+        <w:t xml:space="preserve"> se observó que no era posible interpolar los puntos ausentes a partir de los puntos de la muestra. Más adelante se explicará el análisis realizado al respecto. </w:t>
       </w:r>
     </w:p>
     <w:p>
@@ -5289,7 +5886,63 @@
         <w:rPr>
           <w:lang w:val="es-CO"/>
         </w:rPr>
-        <w:t>Los métodos de spline cúbico y Hermite cúbico por partes, en cambio, sí permitieron interpolar los puntos ausentes a partir de los puntos de la muestra, los cuales fueron comparados. En la gráfica 4, se muestran graficadas la temperatura real en color rojo, la interpolación con spline cúbico en color azul y la interpolación de Hermite cúbica por partes en color verde. La temperatura real se graficó encima de las interpolaciones con el objetivo de que se evidenciaran de manera clara las partes en las que las interpolaciones no coinciden con el valor real. En la tabla 2 se muestran los diferentes tipos de error para estas dos interpolaciones.</w:t>
+        <w:t xml:space="preserve">Los métodos de </w:t>
+      </w:r>
+      <w:proofErr w:type="spellStart"/>
+      <w:r>
+        <w:rPr>
+          <w:lang w:val="es-CO"/>
+        </w:rPr>
+        <w:t>spline</w:t>
+      </w:r>
+      <w:proofErr w:type="spellEnd"/>
+      <w:r>
+        <w:rPr>
+          <w:lang w:val="es-CO"/>
+        </w:rPr>
+        <w:t xml:space="preserve"> cúbico y </w:t>
+      </w:r>
+      <w:proofErr w:type="spellStart"/>
+      <w:r>
+        <w:rPr>
+          <w:lang w:val="es-CO"/>
+        </w:rPr>
+        <w:t>Hermite</w:t>
+      </w:r>
+      <w:proofErr w:type="spellEnd"/>
+      <w:r>
+        <w:rPr>
+          <w:lang w:val="es-CO"/>
+        </w:rPr>
+        <w:t xml:space="preserve"> cúbico por partes, en cambio, sí permitieron interpolar los puntos ausentes a partir de los puntos de la muestra, los cuales fueron comparados. En la gráfica 4, se muestran graficadas la temperatura real en color rojo, la interpolación con </w:t>
+      </w:r>
+      <w:proofErr w:type="spellStart"/>
+      <w:r>
+        <w:rPr>
+          <w:lang w:val="es-CO"/>
+        </w:rPr>
+        <w:t>spline</w:t>
+      </w:r>
+      <w:proofErr w:type="spellEnd"/>
+      <w:r>
+        <w:rPr>
+          <w:lang w:val="es-CO"/>
+        </w:rPr>
+        <w:t xml:space="preserve"> cúbico en color azul y la interpolación de </w:t>
+      </w:r>
+      <w:proofErr w:type="spellStart"/>
+      <w:r>
+        <w:rPr>
+          <w:lang w:val="es-CO"/>
+        </w:rPr>
+        <w:t>Hermite</w:t>
+      </w:r>
+      <w:proofErr w:type="spellEnd"/>
+      <w:r>
+        <w:rPr>
+          <w:lang w:val="es-CO"/>
+        </w:rPr>
+        <w:t xml:space="preserve"> cúbica por partes en color verde. La temperatura real se graficó encima de las interpolaciones con el objetivo de que se evidenciaran de manera clara las partes en las que las interpolaciones no coinciden con el valor real. En la tabla 2 se muestran los diferentes tipos de error para estas dos interpolaciones.</w:t>
       </w:r>
     </w:p>
     <w:p>
@@ -5365,7 +6018,67 @@
         <w:rPr>
           <w:lang w:val="es-CO"/>
         </w:rPr>
-        <w:t xml:space="preserve">  Temperatura vs horas.</w:t>
+        <w:t xml:space="preserve">  Temperatura vs </w:t>
+      </w:r>
+      <w:proofErr w:type="gramStart"/>
+      <w:r>
+        <w:rPr>
+          <w:lang w:val="es-CO"/>
+        </w:rPr>
+        <w:t>horas</w:t>
+      </w:r>
+      <w:r>
+        <w:rPr>
+          <w:lang w:val="es-CO"/>
+        </w:rPr>
+        <w:t xml:space="preserve"> </w:t>
+      </w:r>
+      <w:r>
+        <w:rPr>
+          <w:lang w:val="es-CO"/>
+        </w:rPr>
+        <w:t>.</w:t>
+      </w:r>
+      <w:proofErr w:type="gramEnd"/>
+      <w:r>
+        <w:rPr>
+          <w:lang w:val="es-CO"/>
+        </w:rPr>
+        <w:t xml:space="preserve"> </w:t>
+      </w:r>
+      <w:r>
+        <w:rPr>
+          <w:lang w:val="es-CO"/>
+        </w:rPr>
+        <w:t xml:space="preserve">Temperatura real en color rojo, interpolación con </w:t>
+      </w:r>
+      <w:proofErr w:type="spellStart"/>
+      <w:r>
+        <w:rPr>
+          <w:lang w:val="es-CO"/>
+        </w:rPr>
+        <w:t>spline</w:t>
+      </w:r>
+      <w:proofErr w:type="spellEnd"/>
+      <w:r>
+        <w:rPr>
+          <w:lang w:val="es-CO"/>
+        </w:rPr>
+        <w:t xml:space="preserve"> cúbico en color azul e interpolación de </w:t>
+      </w:r>
+      <w:proofErr w:type="spellStart"/>
+      <w:r>
+        <w:rPr>
+          <w:lang w:val="es-CO"/>
+        </w:rPr>
+        <w:t>Hermite</w:t>
+      </w:r>
+      <w:proofErr w:type="spellEnd"/>
+      <w:r>
+        <w:rPr>
+          <w:lang w:val="es-CO"/>
+        </w:rPr>
+        <w:t xml:space="preserve"> cúbica por partes en color verde.</w:t>
       </w:r>
     </w:p>
     <w:p>
@@ -5383,12 +6096,6 @@
           <w:lang w:val="es-CO"/>
         </w:rPr>
       </w:pPr>
-      <w:r>
-        <w:rPr>
-          <w:lang w:val="es-CO"/>
-        </w:rPr>
-        <w:t>Temperatura real en color rojo, interpolación con spline cúbico en color azul e interpolación de Hermite cúbica por partes en color verde.</w:t>
-      </w:r>
     </w:p>
     <w:tbl>
       <w:tblPr>
@@ -5460,13 +6167,23 @@
                 <w:lang w:val="es-CO"/>
               </w:rPr>
             </w:pPr>
+            <w:proofErr w:type="spellStart"/>
             <w:r>
               <w:rPr>
                 <w:sz w:val="20"/>
                 <w:szCs w:val="20"/>
                 <w:lang w:val="es-CO"/>
               </w:rPr>
-              <w:t>Spline cúbico</w:t>
+              <w:t>Spline</w:t>
+            </w:r>
+            <w:proofErr w:type="spellEnd"/>
+            <w:r>
+              <w:rPr>
+                <w:sz w:val="20"/>
+                <w:szCs w:val="20"/>
+                <w:lang w:val="es-CO"/>
+              </w:rPr>
+              <w:t xml:space="preserve"> cúbico</w:t>
             </w:r>
           </w:p>
         </w:tc>
@@ -5488,13 +6205,23 @@
                 <w:lang w:val="es-CO"/>
               </w:rPr>
             </w:pPr>
+            <w:proofErr w:type="spellStart"/>
             <w:r>
               <w:rPr>
                 <w:sz w:val="20"/>
                 <w:szCs w:val="20"/>
                 <w:lang w:val="es-CO"/>
               </w:rPr>
-              <w:t>Hermite cúbico por partes</w:t>
+              <w:t>Hermite</w:t>
+            </w:r>
+            <w:proofErr w:type="spellEnd"/>
+            <w:r>
+              <w:rPr>
+                <w:sz w:val="20"/>
+                <w:szCs w:val="20"/>
+                <w:lang w:val="es-CO"/>
+              </w:rPr>
+              <w:t xml:space="preserve"> cúbico por partes</w:t>
             </w:r>
           </w:p>
         </w:tc>
@@ -5850,7 +6577,35 @@
         <w:rPr>
           <w:lang w:val="es-CO"/>
         </w:rPr>
-        <w:t>2. Tabla. Error de interpolación con spline cúbico e interpolación de Hermite cúbica por partes.</w:t>
+        <w:t xml:space="preserve">2. Tabla. Error de interpolación con </w:t>
+      </w:r>
+      <w:proofErr w:type="spellStart"/>
+      <w:r>
+        <w:rPr>
+          <w:lang w:val="es-CO"/>
+        </w:rPr>
+        <w:t>spline</w:t>
+      </w:r>
+      <w:proofErr w:type="spellEnd"/>
+      <w:r>
+        <w:rPr>
+          <w:lang w:val="es-CO"/>
+        </w:rPr>
+        <w:t xml:space="preserve"> cúbico e interpolación de </w:t>
+      </w:r>
+      <w:proofErr w:type="spellStart"/>
+      <w:r>
+        <w:rPr>
+          <w:lang w:val="es-CO"/>
+        </w:rPr>
+        <w:t>Hermite</w:t>
+      </w:r>
+      <w:proofErr w:type="spellEnd"/>
+      <w:r>
+        <w:rPr>
+          <w:lang w:val="es-CO"/>
+        </w:rPr>
+        <w:t xml:space="preserve"> cúbica por partes.</w:t>
       </w:r>
     </w:p>
     <w:p>
@@ -6096,13 +6851,31 @@
                 <w:lang w:val="es-CO"/>
               </w:rPr>
             </w:pPr>
+            <w:proofErr w:type="spellStart"/>
             <w:r>
               <w:rPr>
                 <w:sz w:val="20"/>
                 <w:szCs w:val="20"/>
               </w:rPr>
-              <w:t>Parámetro potencia</w:t>
+              <w:t>Parámetro</w:t>
             </w:r>
+            <w:proofErr w:type="spellEnd"/>
+            <w:r>
+              <w:rPr>
+                <w:sz w:val="20"/>
+                <w:szCs w:val="20"/>
+              </w:rPr>
+              <w:t xml:space="preserve"> </w:t>
+            </w:r>
+            <w:proofErr w:type="spellStart"/>
+            <w:r>
+              <w:rPr>
+                <w:sz w:val="20"/>
+                <w:szCs w:val="20"/>
+              </w:rPr>
+              <w:t>potencia</w:t>
+            </w:r>
+            <w:proofErr w:type="spellEnd"/>
           </w:p>
         </w:tc>
         <w:tc>
@@ -6157,8 +6930,17 @@
                 <w:sz w:val="20"/>
                 <w:szCs w:val="20"/>
               </w:rPr>
-              <w:t>Media de error absoluto</w:t>
+              <w:t xml:space="preserve">Media de error </w:t>
             </w:r>
+            <w:proofErr w:type="spellStart"/>
+            <w:r>
+              <w:rPr>
+                <w:sz w:val="20"/>
+                <w:szCs w:val="20"/>
+              </w:rPr>
+              <w:t>absoluto</w:t>
+            </w:r>
+            <w:proofErr w:type="spellEnd"/>
           </w:p>
         </w:tc>
         <w:tc>
@@ -6210,8 +6992,33 @@
                 <w:sz w:val="20"/>
                 <w:szCs w:val="20"/>
               </w:rPr>
-              <w:t>Error absoluto mínimo</w:t>
+              <w:t xml:space="preserve">Error </w:t>
             </w:r>
+            <w:proofErr w:type="spellStart"/>
+            <w:r>
+              <w:rPr>
+                <w:sz w:val="20"/>
+                <w:szCs w:val="20"/>
+              </w:rPr>
+              <w:t>absoluto</w:t>
+            </w:r>
+            <w:proofErr w:type="spellEnd"/>
+            <w:r>
+              <w:rPr>
+                <w:sz w:val="20"/>
+                <w:szCs w:val="20"/>
+              </w:rPr>
+              <w:t xml:space="preserve"> </w:t>
+            </w:r>
+            <w:proofErr w:type="spellStart"/>
+            <w:r>
+              <w:rPr>
+                <w:sz w:val="20"/>
+                <w:szCs w:val="20"/>
+              </w:rPr>
+              <w:t>mínimo</w:t>
+            </w:r>
+            <w:proofErr w:type="spellEnd"/>
           </w:p>
         </w:tc>
         <w:tc>
@@ -6266,8 +7073,33 @@
                 <w:sz w:val="20"/>
                 <w:szCs w:val="20"/>
               </w:rPr>
-              <w:t>Error absoluto máximo</w:t>
+              <w:t xml:space="preserve">Error </w:t>
             </w:r>
+            <w:proofErr w:type="spellStart"/>
+            <w:r>
+              <w:rPr>
+                <w:sz w:val="20"/>
+                <w:szCs w:val="20"/>
+              </w:rPr>
+              <w:t>absoluto</w:t>
+            </w:r>
+            <w:proofErr w:type="spellEnd"/>
+            <w:r>
+              <w:rPr>
+                <w:sz w:val="20"/>
+                <w:szCs w:val="20"/>
+              </w:rPr>
+              <w:t xml:space="preserve"> </w:t>
+            </w:r>
+            <w:proofErr w:type="spellStart"/>
+            <w:r>
+              <w:rPr>
+                <w:sz w:val="20"/>
+                <w:szCs w:val="20"/>
+              </w:rPr>
+              <w:t>máximo</w:t>
+            </w:r>
+            <w:proofErr w:type="spellEnd"/>
           </w:p>
         </w:tc>
         <w:tc>
@@ -6362,7 +7194,119 @@
         <w:rPr>
           <w:lang w:val="es-CO"/>
         </w:rPr>
-        <w:t>En primer lugar, se evidenció que en este caso no se puede utilizar Lagrange Baricéntrico porque los pesos baricéntricos son cero. El peso baricéntrico wj se calcula a partir de una expresión que tiene en el denominador una productoria de las diferencias entre xj y los demás x. Sin embargo, como en este caso se intenta realizar la interpolación a partir de alrededor de 500 puntos, donde muchos de ellos presentan diferencias muy grandes, el valor de esta productoria es demasiado grande, haciendo que el valor de la expresión tienda a 0. Esto provoca que luego se obtenga una expresión 0/0 al reemplazar los valores de los pesos baricéntricos. Por lo tanto, se puede concluir que este método no es aplicable en los casos en los que se quiera obtener un polinomio interpolador para una gran cantidad de puntos donde los valores de x presenten grandes diferencias.</w:t>
+        <w:t xml:space="preserve">En primer lugar, se evidenció que en este caso no se puede utilizar Lagrange </w:t>
+      </w:r>
+      <w:proofErr w:type="spellStart"/>
+      <w:r>
+        <w:rPr>
+          <w:lang w:val="es-CO"/>
+        </w:rPr>
+        <w:t>Baricéntrico</w:t>
+      </w:r>
+      <w:proofErr w:type="spellEnd"/>
+      <w:r>
+        <w:rPr>
+          <w:lang w:val="es-CO"/>
+        </w:rPr>
+        <w:t xml:space="preserve"> porque los pesos </w:t>
+      </w:r>
+      <w:proofErr w:type="spellStart"/>
+      <w:r>
+        <w:rPr>
+          <w:lang w:val="es-CO"/>
+        </w:rPr>
+        <w:t>baricéntricos</w:t>
+      </w:r>
+      <w:proofErr w:type="spellEnd"/>
+      <w:r>
+        <w:rPr>
+          <w:lang w:val="es-CO"/>
+        </w:rPr>
+        <w:t xml:space="preserve"> son cero. El peso </w:t>
+      </w:r>
+      <w:proofErr w:type="spellStart"/>
+      <w:r>
+        <w:rPr>
+          <w:lang w:val="es-CO"/>
+        </w:rPr>
+        <w:t>baricéntrico</w:t>
+      </w:r>
+      <w:proofErr w:type="spellEnd"/>
+      <w:r>
+        <w:rPr>
+          <w:lang w:val="es-CO"/>
+        </w:rPr>
+        <w:t xml:space="preserve"> </w:t>
+      </w:r>
+      <w:proofErr w:type="spellStart"/>
+      <w:r>
+        <w:rPr>
+          <w:lang w:val="es-CO"/>
+        </w:rPr>
+        <w:t>wj</w:t>
+      </w:r>
+      <w:proofErr w:type="spellEnd"/>
+      <w:r>
+        <w:rPr>
+          <w:lang w:val="es-CO"/>
+        </w:rPr>
+        <w:t xml:space="preserve"> se calcula a partir de una expresión que tiene en el denominador una </w:t>
+      </w:r>
+      <w:proofErr w:type="spellStart"/>
+      <w:r>
+        <w:rPr>
+          <w:lang w:val="es-CO"/>
+        </w:rPr>
+        <w:t>productoria</w:t>
+      </w:r>
+      <w:proofErr w:type="spellEnd"/>
+      <w:r>
+        <w:rPr>
+          <w:lang w:val="es-CO"/>
+        </w:rPr>
+        <w:t xml:space="preserve"> de las diferencias entre </w:t>
+      </w:r>
+      <w:proofErr w:type="spellStart"/>
+      <w:r>
+        <w:rPr>
+          <w:lang w:val="es-CO"/>
+        </w:rPr>
+        <w:t>xj</w:t>
+      </w:r>
+      <w:proofErr w:type="spellEnd"/>
+      <w:r>
+        <w:rPr>
+          <w:lang w:val="es-CO"/>
+        </w:rPr>
+        <w:t xml:space="preserve"> y los demás x. Sin embargo, como en este caso se intenta realizar la interpolación a partir de alrededor de 500 puntos, donde muchos de ellos presentan diferencias muy grandes, el valor de esta </w:t>
+      </w:r>
+      <w:proofErr w:type="spellStart"/>
+      <w:r>
+        <w:rPr>
+          <w:lang w:val="es-CO"/>
+        </w:rPr>
+        <w:t>productoria</w:t>
+      </w:r>
+      <w:proofErr w:type="spellEnd"/>
+      <w:r>
+        <w:rPr>
+          <w:lang w:val="es-CO"/>
+        </w:rPr>
+        <w:t xml:space="preserve"> es demasiado grande, haciendo que el valor de la expresión tienda a 0. Esto provoca que luego se obtenga una expresión 0/0 al reemplazar los valores de los pesos </w:t>
+      </w:r>
+      <w:proofErr w:type="spellStart"/>
+      <w:r>
+        <w:rPr>
+          <w:lang w:val="es-CO"/>
+        </w:rPr>
+        <w:t>baricéntricos</w:t>
+      </w:r>
+      <w:proofErr w:type="spellEnd"/>
+      <w:r>
+        <w:rPr>
+          <w:lang w:val="es-CO"/>
+        </w:rPr>
+        <w:t>. Por lo tanto, se puede concluir que este método no es aplicable en los casos en los que se quiera obtener un polinomio interpolador para una gran cantidad de puntos donde los valores de x presenten grandes diferencias.</w:t>
       </w:r>
     </w:p>
     <w:p>
@@ -6383,7 +7327,19 @@
           <w:lang w:val="es-CO"/>
         </w:rPr>
         <w:lastRenderedPageBreak/>
-        <w:t>valores son guardados como cero. Es importante tener en cuenta que este conjunto de datos requería obtener un polinomio de grado 500, aproximadamente, por lo que se puede concluir que estos métodos no son apropiados para realizar interpolaciones a partir de muestras tan grandes.</w:t>
+        <w:t xml:space="preserve">valores son </w:t>
+      </w:r>
+      <w:r>
+        <w:rPr>
+          <w:lang w:val="es-CO"/>
+        </w:rPr>
+        <w:t>interpretados</w:t>
+      </w:r>
+      <w:r>
+        <w:rPr>
+          <w:lang w:val="es-CO"/>
+        </w:rPr>
+        <w:t xml:space="preserve"> como cero. Es importante tener en cuenta que este conjunto de datos requería obtener un polinomio de grado 500, aproximadamente, por lo que se puede concluir que estos métodos no son apropiados para realizar interpolaciones a partir de muestras tan grandes.</w:t>
       </w:r>
     </w:p>
     <w:p>
@@ -6397,7 +7353,91 @@
         <w:rPr>
           <w:lang w:val="es-CO"/>
         </w:rPr>
-        <w:t>Teniendo en cuenta que se determinó que no es conveniente calcular un solo polinomio de interpolación para muestras de datos tan grandes, resulta más conveniente partir los datos de la muestra en intervalos y generar un polinomio interpolador para cada uno de estos intervalos. De hecho, esta es la metodología utilizada por los dos métodos que permitieron interpolar los datos sin tener los problemas descritos anteriormente: spline cúbico y Hermite cúbico por partes. Al comparar ambos métodos en la gráfica 4, se puede observar las interpolaciones de los puntos ausentes en la muestra son bastante cercanas la mayoría de las veces. Sin embargo, resulta evidente que la interpolación con spline cúbico tiende a alejarse un poco en los máximos o mínimos locales, mientras que Hermite cúbico por partes no suele tener este problema. Por otro lado, se puede observar que, en las partes en las que no hay picos, la interpolación con spline cúbico suele ser más acertada, siendo tapada completamente por los valores originales, mientras que Hermite cúbico por partes, si bien se acerca bastante, en ocasiones se aleja un poco más, por lo que llega a ser visible en la gráfica.</w:t>
+        <w:t xml:space="preserve">Teniendo en cuenta que se determinó que no es conveniente calcular un solo polinomio de interpolación para muestras de datos tan grandes, resulta más conveniente partir los datos de la muestra en intervalos y generar un polinomio interpolador para cada uno de estos intervalos. De hecho, esta es la metodología utilizada por los dos métodos que permitieron interpolar los datos sin tener los problemas descritos anteriormente: </w:t>
+      </w:r>
+      <w:proofErr w:type="spellStart"/>
+      <w:r>
+        <w:rPr>
+          <w:lang w:val="es-CO"/>
+        </w:rPr>
+        <w:t>spline</w:t>
+      </w:r>
+      <w:proofErr w:type="spellEnd"/>
+      <w:r>
+        <w:rPr>
+          <w:lang w:val="es-CO"/>
+        </w:rPr>
+        <w:t xml:space="preserve"> cúbico y </w:t>
+      </w:r>
+      <w:proofErr w:type="spellStart"/>
+      <w:r>
+        <w:rPr>
+          <w:lang w:val="es-CO"/>
+        </w:rPr>
+        <w:t>Hermite</w:t>
+      </w:r>
+      <w:proofErr w:type="spellEnd"/>
+      <w:r>
+        <w:rPr>
+          <w:lang w:val="es-CO"/>
+        </w:rPr>
+        <w:t xml:space="preserve"> cúbico por partes. Al comparar ambos métodos en la gráfica 4, se puede observar las interpolaciones de los puntos ausentes en la muestra son bastante cercanas la mayoría de las veces. Sin embargo, resulta evidente que la interpolación con </w:t>
+      </w:r>
+      <w:proofErr w:type="spellStart"/>
+      <w:r>
+        <w:rPr>
+          <w:lang w:val="es-CO"/>
+        </w:rPr>
+        <w:t>spline</w:t>
+      </w:r>
+      <w:proofErr w:type="spellEnd"/>
+      <w:r>
+        <w:rPr>
+          <w:lang w:val="es-CO"/>
+        </w:rPr>
+        <w:t xml:space="preserve"> cúbico tiende a alejarse un poco en los máximos o mínimos locales, mientras que </w:t>
+      </w:r>
+      <w:proofErr w:type="spellStart"/>
+      <w:r>
+        <w:rPr>
+          <w:lang w:val="es-CO"/>
+        </w:rPr>
+        <w:t>Hermite</w:t>
+      </w:r>
+      <w:proofErr w:type="spellEnd"/>
+      <w:r>
+        <w:rPr>
+          <w:lang w:val="es-CO"/>
+        </w:rPr>
+        <w:t xml:space="preserve"> cúbico por partes no suele tener este problema. Por otro lado, se puede observar que, en las partes en las que no hay picos, la interpolación con </w:t>
+      </w:r>
+      <w:proofErr w:type="spellStart"/>
+      <w:r>
+        <w:rPr>
+          <w:lang w:val="es-CO"/>
+        </w:rPr>
+        <w:t>spline</w:t>
+      </w:r>
+      <w:proofErr w:type="spellEnd"/>
+      <w:r>
+        <w:rPr>
+          <w:lang w:val="es-CO"/>
+        </w:rPr>
+        <w:t xml:space="preserve"> cúbico suele ser más acertada, siendo tapada completamente por los valores originales, mientras que </w:t>
+      </w:r>
+      <w:proofErr w:type="spellStart"/>
+      <w:r>
+        <w:rPr>
+          <w:lang w:val="es-CO"/>
+        </w:rPr>
+        <w:t>Hermite</w:t>
+      </w:r>
+      <w:proofErr w:type="spellEnd"/>
+      <w:r>
+        <w:rPr>
+          <w:lang w:val="es-CO"/>
+        </w:rPr>
+        <w:t xml:space="preserve"> cúbico por partes, si bien se acerca bastante, en ocasiones se aleja un poco más, por lo que llega a ser visible en la gráfica.</w:t>
       </w:r>
     </w:p>
     <w:p>
@@ -6411,7 +7451,105 @@
         <w:rPr>
           <w:lang w:val="es-CO"/>
         </w:rPr>
-        <w:t>Al observar los datos del error, se evidencia que Hermite cúbico por partes presenta menores valores de media del error absoluto, error absoluto mínimo y error absoluto máximo que spline cúbico. Hermite cúbico por partes presenta, a su vez, un índice de Jaccard ligeramente mayor. A partir de esto, se puede concluir que, para este caso, la interpolación de Hermite cúbico por partes fue más acertada, pero, a partir de la gráfica, se considera que esto se debe a que la gran cantidad de picos en los datos provocó que aumentara el error de spline cúbico. Por lo tanto, se puede concluir que la interpolación de Hermite cúbico por partes es la mejor opción para problemas como este en el que hay gran cantidad de picos en los datos, pero en problemas con menos picos es probable que spline cúbico presente mejores resultados.</w:t>
+        <w:t xml:space="preserve">Al observar los datos del error, se evidencia que </w:t>
+      </w:r>
+      <w:proofErr w:type="spellStart"/>
+      <w:r>
+        <w:rPr>
+          <w:lang w:val="es-CO"/>
+        </w:rPr>
+        <w:t>Hermite</w:t>
+      </w:r>
+      <w:proofErr w:type="spellEnd"/>
+      <w:r>
+        <w:rPr>
+          <w:lang w:val="es-CO"/>
+        </w:rPr>
+        <w:t xml:space="preserve"> cúbico por partes presenta menores valores de media del error absoluto, error absoluto mínimo y error absoluto máximo que </w:t>
+      </w:r>
+      <w:proofErr w:type="spellStart"/>
+      <w:r>
+        <w:rPr>
+          <w:lang w:val="es-CO"/>
+        </w:rPr>
+        <w:t>spline</w:t>
+      </w:r>
+      <w:proofErr w:type="spellEnd"/>
+      <w:r>
+        <w:rPr>
+          <w:lang w:val="es-CO"/>
+        </w:rPr>
+        <w:t xml:space="preserve"> cúbico. </w:t>
+      </w:r>
+      <w:proofErr w:type="spellStart"/>
+      <w:r>
+        <w:rPr>
+          <w:lang w:val="es-CO"/>
+        </w:rPr>
+        <w:t>Hermite</w:t>
+      </w:r>
+      <w:proofErr w:type="spellEnd"/>
+      <w:r>
+        <w:rPr>
+          <w:lang w:val="es-CO"/>
+        </w:rPr>
+        <w:t xml:space="preserve"> cúbico por partes presenta, a su vez, un índice de Jaccard ligeramente mayor. A partir de esto, se puede concluir que, para este caso, la interpolación de </w:t>
+      </w:r>
+      <w:proofErr w:type="spellStart"/>
+      <w:r>
+        <w:rPr>
+          <w:lang w:val="es-CO"/>
+        </w:rPr>
+        <w:t>Hermite</w:t>
+      </w:r>
+      <w:proofErr w:type="spellEnd"/>
+      <w:r>
+        <w:rPr>
+          <w:lang w:val="es-CO"/>
+        </w:rPr>
+        <w:t xml:space="preserve"> cúbico por partes fue más acertada, pero, a partir de la gráfica, se considera que esto se debe a que la gran cantidad de picos en los datos provocó que aumentara el error de </w:t>
+      </w:r>
+      <w:proofErr w:type="spellStart"/>
+      <w:r>
+        <w:rPr>
+          <w:lang w:val="es-CO"/>
+        </w:rPr>
+        <w:t>spline</w:t>
+      </w:r>
+      <w:proofErr w:type="spellEnd"/>
+      <w:r>
+        <w:rPr>
+          <w:lang w:val="es-CO"/>
+        </w:rPr>
+        <w:t xml:space="preserve"> cúbico. Por lo tanto, se puede concluir que la interpolación de </w:t>
+      </w:r>
+      <w:proofErr w:type="spellStart"/>
+      <w:r>
+        <w:rPr>
+          <w:lang w:val="es-CO"/>
+        </w:rPr>
+        <w:t>Hermite</w:t>
+      </w:r>
+      <w:proofErr w:type="spellEnd"/>
+      <w:r>
+        <w:rPr>
+          <w:lang w:val="es-CO"/>
+        </w:rPr>
+        <w:t xml:space="preserve"> cúbico por partes es la mejor opción para problemas como este en el que hay gran cantidad de picos en los datos, pero en problemas con menos picos es probable que </w:t>
+      </w:r>
+      <w:proofErr w:type="spellStart"/>
+      <w:r>
+        <w:rPr>
+          <w:lang w:val="es-CO"/>
+        </w:rPr>
+        <w:t>spline</w:t>
+      </w:r>
+      <w:proofErr w:type="spellEnd"/>
+      <w:r>
+        <w:rPr>
+          <w:lang w:val="es-CO"/>
+        </w:rPr>
+        <w:t xml:space="preserve"> cúbico presente mejores resultados.</w:t>
       </w:r>
     </w:p>
     <w:p>
@@ -6446,7 +7584,21 @@
         <w:rPr>
           <w:lang w:val="es-CO"/>
         </w:rPr>
-        <w:t>En la gráfica 6 resulta evidente que la interpolación falla, sobre todo, en los puntos máximos. Se puede observar que, en estos puntos, el valor interpolado resulta menor que el real, llegando a un error absoluto máximo de 6.447164. Sin embargo, resulta llamativo que, en el resto de los puntos, la interpolación resulta bastante acertada. Como resultado de esto, la media del error absoluto se mantiene en 0.7214029. A partir de esto, se puede concluir que, si bien el comportamiento general de la temperatura puede ser interpolado de manera bastante acertada a través de este método, los valores máximos pueden llegar a representar cierta dificultad. Sin embargo, se considera que esto puede depender en gran medida de las características del área geográfica analizada y de las estaciones utilizadas para la interpolación, dado que es probable que con una muestra más grande pueda lograrse utilizar la información de estaciones con máximos más similares para reducir este error. En este caso particular, se considera que, para las horas en las que no se tienen datos de la estación de Quixeramobin, la interpolación podría ser usada para obtener una estimación bastante acertada de la temperatura, siempre y cuando se trate de horas en las cuales no se producen los máximos.</w:t>
+        <w:t xml:space="preserve">En la gráfica 6 resulta evidente que la interpolación falla, sobre todo, en los puntos máximos. Se puede observar que, en estos puntos, el valor interpolado resulta menor que el real, llegando a un error absoluto máximo de 6.447164. Sin embargo, resulta llamativo que, en el resto de los puntos, la interpolación resulta bastante acertada. Como resultado de esto, la media del error absoluto se mantiene en 0.7214029. A partir de esto, se puede concluir que, si bien el comportamiento general de la temperatura puede ser interpolado de manera bastante acertada a través de este método, los valores máximos pueden llegar a representar cierta dificultad. Sin embargo, se considera que esto puede depender en gran medida de las características del área geográfica analizada y de las estaciones utilizadas para la interpolación, dado que es probable que con una muestra más grande pueda lograrse utilizar la información de estaciones con máximos más similares para reducir este error. En este caso particular, se considera que, para las horas en las que no se tienen datos de la estación de </w:t>
+      </w:r>
+      <w:proofErr w:type="spellStart"/>
+      <w:r>
+        <w:rPr>
+          <w:lang w:val="es-CO"/>
+        </w:rPr>
+        <w:t>Quixeramobin</w:t>
+      </w:r>
+      <w:proofErr w:type="spellEnd"/>
+      <w:r>
+        <w:rPr>
+          <w:lang w:val="es-CO"/>
+        </w:rPr>
+        <w:t>, la interpolación podría ser usada para obtener una estimación bastante acertada de la temperatura, siempre y cuando se trate de horas en las cuales no se producen los máximos.</w:t>
       </w:r>
     </w:p>
     <w:sdt>
@@ -6464,6 +7616,7 @@
           <w:docPartUnique/>
         </w:docPartObj>
       </w:sdtPr>
+      <w:sdtEndPr/>
       <w:sdtContent>
         <w:p>
           <w:pPr>
@@ -6472,18 +7625,21 @@
               <w:rFonts w:ascii="Times New Roman" w:hAnsi="Times New Roman" w:cs="Times New Roman"/>
             </w:rPr>
           </w:pPr>
+          <w:proofErr w:type="spellStart"/>
           <w:r>
             <w:rPr>
               <w:rFonts w:ascii="Times New Roman" w:hAnsi="Times New Roman" w:cs="Times New Roman"/>
             </w:rPr>
             <w:t>Referencias</w:t>
           </w:r>
+          <w:proofErr w:type="spellEnd"/>
         </w:p>
         <w:sdt>
           <w:sdtPr>
             <w:id w:val="-573587230"/>
             <w:bibliography/>
           </w:sdtPr>
+          <w:sdtEndPr/>
           <w:sdtContent>
             <w:p>
               <w:pPr>
@@ -9577,6 +10733,95 @@
     </w:lvl>
   </w:abstractNum>
   <w:abstractNum w:abstractNumId="21" w15:restartNumberingAfterBreak="0">
+    <w:nsid w:val="7076339A"/>
+    <w:multiLevelType w:val="hybridMultilevel"/>
+    <w:tmpl w:val="59DA9740"/>
+    <w:lvl w:ilvl="0" w:tplc="F230B918">
+      <w:start w:val="1"/>
+      <w:numFmt w:val="decimal"/>
+      <w:lvlText w:val="%1."/>
+      <w:lvlJc w:val="left"/>
+      <w:pPr>
+        <w:ind w:left="1800" w:hanging="360"/>
+      </w:pPr>
+      <w:rPr>
+        <w:rFonts w:ascii="Times New Roman" w:hAnsi="Times New Roman" w:cs="Times New Roman" w:hint="default"/>
+      </w:rPr>
+    </w:lvl>
+    <w:lvl w:ilvl="1" w:tplc="240A0019" w:tentative="1">
+      <w:start w:val="1"/>
+      <w:numFmt w:val="lowerLetter"/>
+      <w:lvlText w:val="%2."/>
+      <w:lvlJc w:val="left"/>
+      <w:pPr>
+        <w:ind w:left="2520" w:hanging="360"/>
+      </w:pPr>
+    </w:lvl>
+    <w:lvl w:ilvl="2" w:tplc="240A001B" w:tentative="1">
+      <w:start w:val="1"/>
+      <w:numFmt w:val="lowerRoman"/>
+      <w:lvlText w:val="%3."/>
+      <w:lvlJc w:val="right"/>
+      <w:pPr>
+        <w:ind w:left="3240" w:hanging="180"/>
+      </w:pPr>
+    </w:lvl>
+    <w:lvl w:ilvl="3" w:tplc="240A000F" w:tentative="1">
+      <w:start w:val="1"/>
+      <w:numFmt w:val="decimal"/>
+      <w:lvlText w:val="%4."/>
+      <w:lvlJc w:val="left"/>
+      <w:pPr>
+        <w:ind w:left="3960" w:hanging="360"/>
+      </w:pPr>
+    </w:lvl>
+    <w:lvl w:ilvl="4" w:tplc="240A0019" w:tentative="1">
+      <w:start w:val="1"/>
+      <w:numFmt w:val="lowerLetter"/>
+      <w:lvlText w:val="%5."/>
+      <w:lvlJc w:val="left"/>
+      <w:pPr>
+        <w:ind w:left="4680" w:hanging="360"/>
+      </w:pPr>
+    </w:lvl>
+    <w:lvl w:ilvl="5" w:tplc="240A001B" w:tentative="1">
+      <w:start w:val="1"/>
+      <w:numFmt w:val="lowerRoman"/>
+      <w:lvlText w:val="%6."/>
+      <w:lvlJc w:val="right"/>
+      <w:pPr>
+        <w:ind w:left="5400" w:hanging="180"/>
+      </w:pPr>
+    </w:lvl>
+    <w:lvl w:ilvl="6" w:tplc="240A000F" w:tentative="1">
+      <w:start w:val="1"/>
+      <w:numFmt w:val="decimal"/>
+      <w:lvlText w:val="%7."/>
+      <w:lvlJc w:val="left"/>
+      <w:pPr>
+        <w:ind w:left="6120" w:hanging="360"/>
+      </w:pPr>
+    </w:lvl>
+    <w:lvl w:ilvl="7" w:tplc="240A0019" w:tentative="1">
+      <w:start w:val="1"/>
+      <w:numFmt w:val="lowerLetter"/>
+      <w:lvlText w:val="%8."/>
+      <w:lvlJc w:val="left"/>
+      <w:pPr>
+        <w:ind w:left="6840" w:hanging="360"/>
+      </w:pPr>
+    </w:lvl>
+    <w:lvl w:ilvl="8" w:tplc="240A001B" w:tentative="1">
+      <w:start w:val="1"/>
+      <w:numFmt w:val="lowerRoman"/>
+      <w:lvlText w:val="%9."/>
+      <w:lvlJc w:val="right"/>
+      <w:pPr>
+        <w:ind w:left="7560" w:hanging="180"/>
+      </w:pPr>
+    </w:lvl>
+  </w:abstractNum>
+  <w:abstractNum w:abstractNumId="22" w15:restartNumberingAfterBreak="0">
     <w:nsid w:val="7AFD1FD1"/>
     <w:multiLevelType w:val="multilevel"/>
     <w:tmpl w:val="7B0AB868"/>
@@ -9689,7 +10934,7 @@
       </w:rPr>
     </w:lvl>
   </w:abstractNum>
-  <w:abstractNum w:abstractNumId="22" w15:restartNumberingAfterBreak="0">
+  <w:abstractNum w:abstractNumId="23" w15:restartNumberingAfterBreak="0">
     <w:nsid w:val="7DDD5B44"/>
     <w:multiLevelType w:val="hybridMultilevel"/>
     <w:tmpl w:val="2ABCC694"/>
@@ -9869,7 +11114,7 @@
     <w:abstractNumId w:val="18"/>
   </w:num>
   <w:num w:numId="13">
-    <w:abstractNumId w:val="21"/>
+    <w:abstractNumId w:val="22"/>
   </w:num>
   <w:num w:numId="14">
     <w:abstractNumId w:val="0"/>
@@ -9911,7 +11156,10 @@
     <w:abstractNumId w:val="5"/>
   </w:num>
   <w:num w:numId="27">
-    <w:abstractNumId w:val="22"/>
+    <w:abstractNumId w:val="23"/>
+  </w:num>
+  <w:num w:numId="28">
+    <w:abstractNumId w:val="21"/>
   </w:num>
   <w:numIdMacAtCleanup w:val="9"/>
 </w:numbering>
@@ -10877,6 +12125,7 @@
 <file path=word/glossary/settings.xml><?xml version="1.0" encoding="utf-8"?>
 <w:settings xmlns:mc="http://schemas.openxmlformats.org/markup-compatibility/2006" xmlns:o="urn:schemas-microsoft-com:office:office" xmlns:r="http://schemas.openxmlformats.org/officeDocument/2006/relationships" xmlns:m="http://schemas.openxmlformats.org/officeDocument/2006/math" xmlns:v="urn:schemas-microsoft-com:vml" xmlns:w10="urn:schemas-microsoft-com:office:word" xmlns:w="http://schemas.openxmlformats.org/wordprocessingml/2006/main" xmlns:w14="http://schemas.microsoft.com/office/word/2010/wordml" xmlns:w15="http://schemas.microsoft.com/office/word/2012/wordml" xmlns:w16cex="http://schemas.microsoft.com/office/word/2018/wordml/cex" xmlns:w16cid="http://schemas.microsoft.com/office/word/2016/wordml/cid" xmlns:w16="http://schemas.microsoft.com/office/word/2018/wordml" xmlns:w16se="http://schemas.microsoft.com/office/word/2015/wordml/symex" xmlns:sl="http://schemas.openxmlformats.org/schemaLibrary/2006/main" mc:Ignorable="w14 w15 w16se w16cid w16 w16cex">
   <w:defaultTabStop w:val="720"/>
+  <w:hyphenationZone w:val="425"/>
   <w:characterSpacingControl w:val="doNotCompress"/>
   <w:compat>
     <w:useFELayout/>
@@ -10886,7 +12135,9 @@
   <w:rsids>
     <w:rsidRoot w:val="000D2CB9"/>
     <w:rsid w:val="000D2CB9"/>
+    <w:rsid w:val="004A2B56"/>
     <w:rsid w:val="00617830"/>
+    <w:rsid w:val="00A748C6"/>
     <w:rsid w:val="00C3798E"/>
   </w:rsids>
   <m:mathPr>
@@ -11634,151 +12885,12 @@
 </file>
 
 <file path=customXml/item2.xml><?xml version="1.0" encoding="utf-8"?>
-<b:Sources xmlns:b="http://schemas.openxmlformats.org/officeDocument/2006/bibliography" xmlns="http://schemas.openxmlformats.org/officeDocument/2006/bibliography" SelectedStyle="\IEEE2006OfficeOnline.xsl" StyleName="IEEE 2006">
-  <b:Source>
-    <b:Tag>Emr15</b:Tag>
-    <b:SourceType>JournalArticle</b:SourceType>
-    <b:Guid>{11565C5C-D7D7-4A3B-BF20-5386CB6215CF}</b:Guid>
-    <b:Title>Spatial interpolation of climatic variables using land surface temperature and modified inverse distance weighting.</b:Title>
-    <b:Year>2015</b:Year>
-    <b:Author>
-      <b:Author>
-        <b:NameList>
-          <b:Person>
-            <b:Last>Ozelkan</b:Last>
-            <b:First>Emre</b:First>
-          </b:Person>
-          <b:Person>
-            <b:Last>Bagis</b:Last>
-            <b:First>Serdar</b:First>
-          </b:Person>
-          <b:Person>
-            <b:Last>Ozelkan</b:Last>
-            <b:First>Ertunga</b:First>
-          </b:Person>
-          <b:Person>
-            <b:Last>Ustundag</b:Last>
-            <b:First>Burak</b:First>
-          </b:Person>
-          <b:Person>
-            <b:Last>Yucel</b:Last>
-            <b:First>Meric</b:First>
-          </b:Person>
-          <b:Person>
-            <b:Last>Ormeci</b:Last>
-            <b:First>Cankut</b:First>
-          </b:Person>
-        </b:NameList>
-      </b:Author>
-    </b:Author>
-    <b:JournalName>Internation Journal of Remote Sensing</b:JournalName>
-    <b:Pages>1000-1025</b:Pages>
-    <b:Volume>36</b:Volume>
-    <b:Issue>4</b:Issue>
-    <b:RefOrder>1</b:RefOrder>
-  </b:Source>
-  <b:Source>
-    <b:Tag>Ber04</b:Tag>
-    <b:SourceType>JournalArticle</b:SourceType>
-    <b:Guid>{2D54073A-E14E-467A-895A-DF622A052182}</b:Guid>
-    <b:Title>Barycentric Lagrange Interpolation</b:Title>
-    <b:Year>2004</b:Year>
-    <b:Author>
-      <b:Author>
-        <b:NameList>
-          <b:Person>
-            <b:Last>Berrut</b:Last>
-            <b:Middle>Paul</b:Middle>
-            <b:First>Jean</b:First>
-          </b:Person>
-          <b:Person>
-            <b:Last>Trefethen</b:Last>
-            <b:Middle>n</b:Middle>
-            <b:First>Lloyd</b:First>
-          </b:Person>
-        </b:NameList>
-      </b:Author>
-    </b:Author>
-    <b:JournalName>Society for Industrial and Applied Mathematics</b:JournalName>
-    <b:Pages>501-507</b:Pages>
-    <b:Volume>46</b:Volume>
-    <b:Issue>3</b:Issue>
-    <b:RefOrder>2</b:RefOrder>
-  </b:Source>
-  <b:Source>
-    <b:Tag>Lea18</b:Tag>
-    <b:SourceType>DocumentFromInternetSite</b:SourceType>
-    <b:Guid>{E9843630-E34B-4FC7-BB2C-38D554A7CABE}</b:Guid>
-    <b:Title>Towards data science</b:Title>
-    <b:Year>2018</b:Year>
-    <b:Month>Diciembre</b:Month>
-    <b:Day>2</b:Day>
-    <b:YearAccessed>2020</b:YearAccessed>
-    <b:MonthAccessed>Noviembre</b:MonthAccessed>
-    <b:DayAccessed>12</b:DayAccessed>
-    <b:URL>https://towardsdatascience.com/numerical-interpolation-natural-cubic-spline-52c1157b98ac</b:URL>
-    <b:Author>
-      <b:Author>
-        <b:NameList>
-          <b:Person>
-            <b:Last>Leal</b:Last>
-            <b:Middle>Anne</b:Middle>
-            <b:First>Lois</b:First>
-          </b:Person>
-        </b:NameList>
-      </b:Author>
-    </b:Author>
-    <b:RefOrder>3</b:RefOrder>
-  </b:Source>
-  <b:Source>
-    <b:Tag>Pie12</b:Tag>
-    <b:SourceType>DocumentFromInternetSite</b:SourceType>
-    <b:Guid>{8A0A1AF9-80A7-4857-9FAD-F5A772CF410D}</b:Guid>
-    <b:Author>
-      <b:Author>
-        <b:NameList>
-          <b:Person>
-            <b:Last>Pierce.</b:Last>
-            <b:First>A.</b:First>
-          </b:Person>
-        </b:NameList>
-      </b:Author>
-    </b:Author>
-    <b:Title>University of British Columbia.</b:Title>
-    <b:Year>2012</b:Year>
-    <b:Month>Septiembre</b:Month>
-    <b:Day>15</b:Day>
-    <b:YearAccessed>2020</b:YearAccessed>
-    <b:MonthAccessed>Noviembre</b:MonthAccessed>
-    <b:DayAccessed>12</b:DayAccessed>
-    <b:URL>http://www.math.ubc.ca/~peirce/M406_2012_Lecture_4n5.pdf</b:URL>
-    <b:RefOrder>4</b:RefOrder>
-  </b:Source>
-  <b:Source>
-    <b:Tag>Pip98</b:Tag>
-    <b:SourceType>DocumentFromInternetSite</b:SourceType>
-    <b:Guid>{026F43BD-D277-4BE4-88C0-5EC2EB0CEFC7}</b:Guid>
-    <b:Title>cubic</b:Title>
-    <b:Year>1998</b:Year>
-    <b:Month>Marzo</b:Month>
-    <b:Day>30</b:Day>
-    <b:YearAccessed>2020</b:YearAccessed>
-    <b:MonthAccessed>Noviembre</b:MonthAccessed>
-    <b:DayAccessed>12</b:DayAccessed>
-    <b:URL>https://www.cubic.org/docs/hermite.htm</b:URL>
-    <b:Author>
-      <b:Author>
-        <b:NameList>
-          <b:Person>
-            <b:Last>Pipenbrick</b:Last>
-            <b:First>Nils</b:First>
-          </b:Person>
-        </b:NameList>
-      </b:Author>
-    </b:Author>
-    <b:RefOrder>5</b:RefOrder>
-  </b:Source>
-</b:Sources>
+<?mso-contentType ?>
+<FormTemplates xmlns="http://schemas.microsoft.com/sharepoint/v3/contenttype/forms">
+  <Display>DocumentLibraryForm</Display>
+  <Edit>DocumentLibraryForm</Edit>
+  <New>DocumentLibraryForm</New>
+</FormTemplates>
 </file>
 
 <file path=customXml/item3.xml><?xml version="1.0" encoding="utf-8"?>
@@ -11967,21 +13079,6 @@
 </file>
 
 <file path=customXml/item4.xml><?xml version="1.0" encoding="utf-8"?>
-<?mso-contentType ?>
-<FormTemplates xmlns="http://schemas.microsoft.com/sharepoint/v3/contenttype/forms">
-  <Display>DocumentLibraryForm</Display>
-  <Edit>DocumentLibraryForm</Edit>
-  <New>DocumentLibraryForm</New>
-</FormTemplates>
-</file>
-
-<file path=customXml/item5.xml><?xml version="1.0" encoding="utf-8"?>
-<p:properties xmlns:p="http://schemas.microsoft.com/office/2006/metadata/properties" xmlns:xsi="http://www.w3.org/2001/XMLSchema-instance" xmlns:pc="http://schemas.microsoft.com/office/infopath/2007/PartnerControls">
-  <documentManagement/>
-</p:properties>
-</file>
-
-<file path=customXml/item6.xml><?xml version="1.0" encoding="utf-8"?>
 <b:Sources xmlns:b="http://schemas.openxmlformats.org/officeDocument/2006/bibliography" xmlns="http://schemas.openxmlformats.org/officeDocument/2006/bibliography" SelectedStyle="\IEEE2006OfficeOnline.xsl" StyleName="IEEE 2006">
   <b:Source>
     <b:Tag>Emr15</b:Tag>
@@ -12129,221 +13226,19 @@
 </b:Sources>
 </file>
 
-<file path=customXml/item7.xml><?xml version="1.0" encoding="utf-8"?>
-<ct:contentTypeSchema xmlns:ct="http://schemas.microsoft.com/office/2006/metadata/contentType" xmlns:ma="http://schemas.microsoft.com/office/2006/metadata/properties/metaAttributes" ct:_="" ma:_="" ma:contentTypeName="Document" ma:contentTypeID="0x0101007E3C85351878BC40941295AE80019A9C" ma:contentTypeVersion="7" ma:contentTypeDescription="Create a new document." ma:contentTypeScope="" ma:versionID="c52c8e191c47c5bb101dd3712eee2b2c">
-  <xsd:schema xmlns:xsd="http://www.w3.org/2001/XMLSchema" xmlns:xs="http://www.w3.org/2001/XMLSchema" xmlns:p="http://schemas.microsoft.com/office/2006/metadata/properties" xmlns:ns3="ef21f9d6-2293-4594-9ab8-9c7a994ab477" xmlns:ns4="9b3ec4c4-cb89-48c7-b4ff-1ed5bf62819e" targetNamespace="http://schemas.microsoft.com/office/2006/metadata/properties" ma:root="true" ma:fieldsID="96e0fa84deeff47f637bb0a1f82cb59d" ns3:_="" ns4:_="">
-    <xsd:import namespace="ef21f9d6-2293-4594-9ab8-9c7a994ab477"/>
-    <xsd:import namespace="9b3ec4c4-cb89-48c7-b4ff-1ed5bf62819e"/>
-    <xsd:element name="properties">
-      <xsd:complexType>
-        <xsd:sequence>
-          <xsd:element name="documentManagement">
-            <xsd:complexType>
-              <xsd:all>
-                <xsd:element ref="ns3:MediaServiceMetadata" minOccurs="0"/>
-                <xsd:element ref="ns3:MediaServiceFastMetadata" minOccurs="0"/>
-                <xsd:element ref="ns4:SharedWithUsers" minOccurs="0"/>
-                <xsd:element ref="ns4:SharedWithDetails" minOccurs="0"/>
-                <xsd:element ref="ns4:SharingHintHash" minOccurs="0"/>
-                <xsd:element ref="ns3:MediaServiceAutoKeyPoints" minOccurs="0"/>
-                <xsd:element ref="ns3:MediaServiceKeyPoints" minOccurs="0"/>
-              </xsd:all>
-            </xsd:complexType>
-          </xsd:element>
-        </xsd:sequence>
-      </xsd:complexType>
-    </xsd:element>
-  </xsd:schema>
-  <xsd:schema xmlns:xsd="http://www.w3.org/2001/XMLSchema" xmlns:xs="http://www.w3.org/2001/XMLSchema" xmlns:dms="http://schemas.microsoft.com/office/2006/documentManagement/types" xmlns:pc="http://schemas.microsoft.com/office/infopath/2007/PartnerControls" targetNamespace="ef21f9d6-2293-4594-9ab8-9c7a994ab477" elementFormDefault="qualified">
-    <xsd:import namespace="http://schemas.microsoft.com/office/2006/documentManagement/types"/>
-    <xsd:import namespace="http://schemas.microsoft.com/office/infopath/2007/PartnerControls"/>
-    <xsd:element name="MediaServiceMetadata" ma:index="8" nillable="true" ma:displayName="MediaServiceMetadata" ma:description="" ma:hidden="true" ma:internalName="MediaServiceMetadata" ma:readOnly="true">
-      <xsd:simpleType>
-        <xsd:restriction base="dms:Note"/>
-      </xsd:simpleType>
-    </xsd:element>
-    <xsd:element name="MediaServiceFastMetadata" ma:index="9" nillable="true" ma:displayName="MediaServiceFastMetadata" ma:description="" ma:hidden="true" ma:internalName="MediaServiceFastMetadata" ma:readOnly="true">
-      <xsd:simpleType>
-        <xsd:restriction base="dms:Note"/>
-      </xsd:simpleType>
-    </xsd:element>
-    <xsd:element name="MediaServiceAutoKeyPoints" ma:index="13" nillable="true" ma:displayName="MediaServiceAutoKeyPoints" ma:hidden="true" ma:internalName="MediaServiceAutoKeyPoints" ma:readOnly="true">
-      <xsd:simpleType>
-        <xsd:restriction base="dms:Note"/>
-      </xsd:simpleType>
-    </xsd:element>
-    <xsd:element name="MediaServiceKeyPoints" ma:index="14" nillable="true" ma:displayName="KeyPoints" ma:internalName="MediaServiceKeyPoints" ma:readOnly="true">
-      <xsd:simpleType>
-        <xsd:restriction base="dms:Note">
-          <xsd:maxLength value="255"/>
-        </xsd:restriction>
-      </xsd:simpleType>
-    </xsd:element>
-  </xsd:schema>
-  <xsd:schema xmlns:xsd="http://www.w3.org/2001/XMLSchema" xmlns:xs="http://www.w3.org/2001/XMLSchema" xmlns:dms="http://schemas.microsoft.com/office/2006/documentManagement/types" xmlns:pc="http://schemas.microsoft.com/office/infopath/2007/PartnerControls" targetNamespace="9b3ec4c4-cb89-48c7-b4ff-1ed5bf62819e" elementFormDefault="qualified">
-    <xsd:import namespace="http://schemas.microsoft.com/office/2006/documentManagement/types"/>
-    <xsd:import namespace="http://schemas.microsoft.com/office/infopath/2007/PartnerControls"/>
-    <xsd:element name="SharedWithUsers" ma:index="10" nillable="true" ma:displayName="Shared With" ma:internalName="SharedWithUsers" ma:readOnly="true">
-      <xsd:complexType>
-        <xsd:complexContent>
-          <xsd:extension base="dms:UserMulti">
-            <xsd:sequence>
-              <xsd:element name="UserInfo" minOccurs="0" maxOccurs="unbounded">
-                <xsd:complexType>
-                  <xsd:sequence>
-                    <xsd:element name="DisplayName" type="xsd:string" minOccurs="0"/>
-                    <xsd:element name="AccountId" type="dms:UserId" minOccurs="0" nillable="true"/>
-                    <xsd:element name="AccountType" type="xsd:string" minOccurs="0"/>
-                  </xsd:sequence>
-                </xsd:complexType>
-              </xsd:element>
-            </xsd:sequence>
-          </xsd:extension>
-        </xsd:complexContent>
-      </xsd:complexType>
-    </xsd:element>
-    <xsd:element name="SharedWithDetails" ma:index="11" nillable="true" ma:displayName="Shared With Details" ma:internalName="SharedWithDetails" ma:readOnly="true">
-      <xsd:simpleType>
-        <xsd:restriction base="dms:Note">
-          <xsd:maxLength value="255"/>
-        </xsd:restriction>
-      </xsd:simpleType>
-    </xsd:element>
-    <xsd:element name="SharingHintHash" ma:index="12" nillable="true" ma:displayName="Sharing Hint Hash" ma:hidden="true" ma:internalName="SharingHintHash" ma:readOnly="true">
-      <xsd:simpleType>
-        <xsd:restriction base="dms:Text"/>
-      </xsd:simpleType>
-    </xsd:element>
-  </xsd:schema>
-  <xsd:schema xmlns="http://schemas.openxmlformats.org/package/2006/metadata/core-properties" xmlns:xsd="http://www.w3.org/2001/XMLSchema" xmlns:xsi="http://www.w3.org/2001/XMLSchema-instance" xmlns:dc="http://purl.org/dc/elements/1.1/" xmlns:dcterms="http://purl.org/dc/terms/" xmlns:odoc="http://schemas.microsoft.com/internal/obd" targetNamespace="http://schemas.openxmlformats.org/package/2006/metadata/core-properties" elementFormDefault="qualified" attributeFormDefault="unqualified" blockDefault="#all">
-    <xsd:import namespace="http://purl.org/dc/elements/1.1/" schemaLocation="http://dublincore.org/schemas/xmls/qdc/2003/04/02/dc.xsd"/>
-    <xsd:import namespace="http://purl.org/dc/terms/" schemaLocation="http://dublincore.org/schemas/xmls/qdc/2003/04/02/dcterms.xsd"/>
-    <xsd:element name="coreProperties" type="CT_coreProperties"/>
-    <xsd:complexType name="CT_coreProperties">
-      <xsd:all>
-        <xsd:element ref="dc:creator" minOccurs="0" maxOccurs="1"/>
-        <xsd:element ref="dcterms:created" minOccurs="0" maxOccurs="1"/>
-        <xsd:element ref="dc:identifier" minOccurs="0" maxOccurs="1"/>
-        <xsd:element name="contentType" minOccurs="0" maxOccurs="1" type="xsd:string" ma:index="0" ma:displayName="Content Type"/>
-        <xsd:element ref="dc:title" minOccurs="0" maxOccurs="1" ma:index="4" ma:displayName="Title"/>
-        <xsd:element ref="dc:subject" minOccurs="0" maxOccurs="1"/>
-        <xsd:element ref="dc:description" minOccurs="0" maxOccurs="1"/>
-        <xsd:element name="keywords" minOccurs="0" maxOccurs="1" type="xsd:string"/>
-        <xsd:element ref="dc:language" minOccurs="0" maxOccurs="1"/>
-        <xsd:element name="category" minOccurs="0" maxOccurs="1" type="xsd:string"/>
-        <xsd:element name="version" minOccurs="0" maxOccurs="1" type="xsd:string"/>
-        <xsd:element name="revision" minOccurs="0" maxOccurs="1" type="xsd:string">
-          <xsd:annotation>
-            <xsd:documentation>
-                        This value indicates the number of saves or revisions. The application is responsible for updating this value after each revision.
-                    </xsd:documentation>
-          </xsd:annotation>
-        </xsd:element>
-        <xsd:element name="lastModifiedBy" minOccurs="0" maxOccurs="1" type="xsd:string"/>
-        <xsd:element ref="dcterms:modified" minOccurs="0" maxOccurs="1"/>
-        <xsd:element name="contentStatus" minOccurs="0" maxOccurs="1" type="xsd:string"/>
-      </xsd:all>
-    </xsd:complexType>
-  </xsd:schema>
-  <xs:schema xmlns:pc="http://schemas.microsoft.com/office/infopath/2007/PartnerControls" xmlns:xs="http://www.w3.org/2001/XMLSchema" targetNamespace="http://schemas.microsoft.com/office/infopath/2007/PartnerControls" elementFormDefault="qualified" attributeFormDefault="unqualified">
-    <xs:element name="Person">
-      <xs:complexType>
-        <xs:sequence>
-          <xs:element ref="pc:DisplayName" minOccurs="0"/>
-          <xs:element ref="pc:AccountId" minOccurs="0"/>
-          <xs:element ref="pc:AccountType" minOccurs="0"/>
-        </xs:sequence>
-      </xs:complexType>
-    </xs:element>
-    <xs:element name="DisplayName" type="xs:string"/>
-    <xs:element name="AccountId" type="xs:string"/>
-    <xs:element name="AccountType" type="xs:string"/>
-    <xs:element name="BDCAssociatedEntity">
-      <xs:complexType>
-        <xs:sequence>
-          <xs:element ref="pc:BDCEntity" minOccurs="0" maxOccurs="unbounded"/>
-        </xs:sequence>
-        <xs:attribute ref="pc:EntityNamespace"/>
-        <xs:attribute ref="pc:EntityName"/>
-        <xs:attribute ref="pc:SystemInstanceName"/>
-        <xs:attribute ref="pc:AssociationName"/>
-      </xs:complexType>
-    </xs:element>
-    <xs:attribute name="EntityNamespace" type="xs:string"/>
-    <xs:attribute name="EntityName" type="xs:string"/>
-    <xs:attribute name="SystemInstanceName" type="xs:string"/>
-    <xs:attribute name="AssociationName" type="xs:string"/>
-    <xs:element name="BDCEntity">
-      <xs:complexType>
-        <xs:sequence>
-          <xs:element ref="pc:EntityDisplayName" minOccurs="0"/>
-          <xs:element ref="pc:EntityInstanceReference" minOccurs="0"/>
-          <xs:element ref="pc:EntityId1" minOccurs="0"/>
-          <xs:element ref="pc:EntityId2" minOccurs="0"/>
-          <xs:element ref="pc:EntityId3" minOccurs="0"/>
-          <xs:element ref="pc:EntityId4" minOccurs="0"/>
-          <xs:element ref="pc:EntityId5" minOccurs="0"/>
-        </xs:sequence>
-      </xs:complexType>
-    </xs:element>
-    <xs:element name="EntityDisplayName" type="xs:string"/>
-    <xs:element name="EntityInstanceReference" type="xs:string"/>
-    <xs:element name="EntityId1" type="xs:string"/>
-    <xs:element name="EntityId2" type="xs:string"/>
-    <xs:element name="EntityId3" type="xs:string"/>
-    <xs:element name="EntityId4" type="xs:string"/>
-    <xs:element name="EntityId5" type="xs:string"/>
-    <xs:element name="Terms">
-      <xs:complexType>
-        <xs:sequence>
-          <xs:element ref="pc:TermInfo" minOccurs="0" maxOccurs="unbounded"/>
-        </xs:sequence>
-      </xs:complexType>
-    </xs:element>
-    <xs:element name="TermInfo">
-      <xs:complexType>
-        <xs:sequence>
-          <xs:element ref="pc:TermName" minOccurs="0"/>
-          <xs:element ref="pc:TermId" minOccurs="0"/>
-        </xs:sequence>
-      </xs:complexType>
-    </xs:element>
-    <xs:element name="TermName" type="xs:string"/>
-    <xs:element name="TermId" type="xs:string"/>
-  </xs:schema>
-</ct:contentTypeSchema>
-</file>
-
-<file path=customXml/item8.xml><?xml version="1.0" encoding="utf-8"?>
-<?mso-contentType ?>
-<FormTemplates xmlns="http://schemas.microsoft.com/sharepoint/v3/contenttype/forms">
-  <Display>DocumentLibraryForm</Display>
-  <Edit>DocumentLibraryForm</Edit>
-  <New>DocumentLibraryForm</New>
-</FormTemplates>
-</file>
-
 <file path=customXml/itemProps1.xml><?xml version="1.0" encoding="utf-8"?>
 <ds:datastoreItem xmlns:ds="http://schemas.openxmlformats.org/officeDocument/2006/customXml" ds:itemID="{542A0E17-D5F9-4212-85C7-1C2899DA8A86}">
   <ds:schemaRefs>
     <ds:schemaRef ds:uri="http://schemas.microsoft.com/office/2006/metadata/properties"/>
-    <ds:schemaRef ds:uri="9b3ec4c4-cb89-48c7-b4ff-1ed5bf62819e"/>
-    <ds:schemaRef ds:uri="http://schemas.microsoft.com/office/2006/documentManagement/types"/>
-    <ds:schemaRef ds:uri="http://purl.org/dc/elements/1.1/"/>
-    <ds:schemaRef ds:uri="ef21f9d6-2293-4594-9ab8-9c7a994ab477"/>
     <ds:schemaRef ds:uri="http://schemas.microsoft.com/office/infopath/2007/PartnerControls"/>
-    <ds:schemaRef ds:uri="http://purl.org/dc/terms/"/>
-    <ds:schemaRef ds:uri="http://schemas.openxmlformats.org/package/2006/metadata/core-properties"/>
-    <ds:schemaRef ds:uri="http://www.w3.org/XML/1998/namespace"/>
-    <ds:schemaRef ds:uri="http://purl.org/dc/dcmitype/"/>
   </ds:schemaRefs>
 </ds:datastoreItem>
 </file>
 
 <file path=customXml/itemProps2.xml><?xml version="1.0" encoding="utf-8"?>
-<ds:datastoreItem xmlns:ds="http://schemas.openxmlformats.org/officeDocument/2006/customXml" ds:itemID="{42BCAB67-B11F-4811-A076-9E7A679F843E}">
+<ds:datastoreItem xmlns:ds="http://schemas.openxmlformats.org/officeDocument/2006/customXml" ds:itemID="{1A9E78CE-9902-4D14-A4E7-5273F14404D8}">
   <ds:schemaRefs>
-    <ds:schemaRef ds:uri="http://schemas.openxmlformats.org/officeDocument/2006/bibliography"/>
+    <ds:schemaRef ds:uri="http://schemas.microsoft.com/sharepoint/v3/contenttype/forms"/>
   </ds:schemaRefs>
 </ds:datastoreItem>
 </file>
@@ -12368,53 +13263,9 @@
 </file>
 
 <file path=customXml/itemProps4.xml><?xml version="1.0" encoding="utf-8"?>
-<ds:datastoreItem xmlns:ds="http://schemas.openxmlformats.org/officeDocument/2006/customXml" ds:itemID="{1A9E78CE-9902-4D14-A4E7-5273F14404D8}">
-  <ds:schemaRefs>
-    <ds:schemaRef ds:uri="http://schemas.microsoft.com/sharepoint/v3/contenttype/forms"/>
-  </ds:schemaRefs>
-</ds:datastoreItem>
-</file>
-
-<file path=customXml/itemProps5.xml><?xml version="1.0" encoding="utf-8"?>
-<ds:datastoreItem xmlns:ds="http://schemas.openxmlformats.org/officeDocument/2006/customXml" ds:itemID="{542A0E17-D5F9-4212-85C7-1C2899DA8A86}">
-  <ds:schemaRefs>
-    <ds:schemaRef ds:uri="http://schemas.microsoft.com/office/2006/metadata/properties"/>
-    <ds:schemaRef ds:uri="http://schemas.microsoft.com/office/infopath/2007/PartnerControls"/>
-  </ds:schemaRefs>
-</ds:datastoreItem>
-</file>
-
-<file path=customXml/itemProps6.xml><?xml version="1.0" encoding="utf-8"?>
 <ds:datastoreItem xmlns:ds="http://schemas.openxmlformats.org/officeDocument/2006/customXml" ds:itemID="{42BCAB67-B11F-4811-A076-9E7A679F843E}">
   <ds:schemaRefs>
     <ds:schemaRef ds:uri="http://schemas.openxmlformats.org/officeDocument/2006/bibliography"/>
   </ds:schemaRefs>
 </ds:datastoreItem>
-</file>
-
-<file path=customXml/itemProps7.xml><?xml version="1.0" encoding="utf-8"?>
-<ds:datastoreItem xmlns:ds="http://schemas.openxmlformats.org/officeDocument/2006/customXml" ds:itemID="{F5E0779C-64BD-4572-8642-3E01162ABA1B}">
-  <ds:schemaRefs>
-    <ds:schemaRef ds:uri="http://schemas.microsoft.com/office/2006/metadata/contentType"/>
-    <ds:schemaRef ds:uri="http://schemas.microsoft.com/office/2006/metadata/properties/metaAttributes"/>
-    <ds:schemaRef ds:uri="http://www.w3.org/2001/XMLSchema"/>
-    <ds:schemaRef ds:uri="http://schemas.microsoft.com/office/2006/metadata/properties"/>
-    <ds:schemaRef ds:uri="ef21f9d6-2293-4594-9ab8-9c7a994ab477"/>
-    <ds:schemaRef ds:uri="9b3ec4c4-cb89-48c7-b4ff-1ed5bf62819e"/>
-    <ds:schemaRef ds:uri="http://schemas.microsoft.com/office/2006/documentManagement/types"/>
-    <ds:schemaRef ds:uri="http://schemas.microsoft.com/office/infopath/2007/PartnerControls"/>
-    <ds:schemaRef ds:uri="http://schemas.openxmlformats.org/package/2006/metadata/core-properties"/>
-    <ds:schemaRef ds:uri="http://purl.org/dc/elements/1.1/"/>
-    <ds:schemaRef ds:uri="http://purl.org/dc/terms/"/>
-    <ds:schemaRef ds:uri="http://schemas.microsoft.com/internal/obd"/>
-  </ds:schemaRefs>
-</ds:datastoreItem>
-</file>
-
-<file path=customXml/itemProps8.xml><?xml version="1.0" encoding="utf-8"?>
-<ds:datastoreItem xmlns:ds="http://schemas.openxmlformats.org/officeDocument/2006/customXml" ds:itemID="{1A9E78CE-9902-4D14-A4E7-5273F14404D8}">
-  <ds:schemaRefs>
-    <ds:schemaRef ds:uri="http://schemas.microsoft.com/sharepoint/v3/contenttype/forms"/>
-  </ds:schemaRefs>
-</ds:datastoreItem>
 </file>
</xml_diff>